<commit_message>
Rough Draft of SRS
This is the version of our SRS that we reached at the due date of 11/06/2020.
</commit_message>
<xml_diff>
--- a/SRS.docx
+++ b/SRS.docx
@@ -686,23 +686,7 @@
               <w:rFonts w:ascii="Arial" w:hAnsi="Arial" w:cs="Arial"/>
               <w:color w:val="FFFFFF" w:themeColor="background1"/>
             </w:rPr>
-            <w:t xml:space="preserve">Table </w:t>
-          </w:r>
-          <w:proofErr w:type="gramStart"/>
-          <w:r>
-            <w:rPr>
-              <w:rFonts w:ascii="Arial" w:hAnsi="Arial" w:cs="Arial"/>
-              <w:color w:val="FFFFFF" w:themeColor="background1"/>
-            </w:rPr>
-            <w:t>Of</w:t>
-          </w:r>
-          <w:proofErr w:type="gramEnd"/>
-          <w:r>
-            <w:rPr>
-              <w:rFonts w:ascii="Arial" w:hAnsi="Arial" w:cs="Arial"/>
-              <w:color w:val="FFFFFF" w:themeColor="background1"/>
-            </w:rPr>
-            <w:t xml:space="preserve"> Contents</w:t>
+            <w:t>Table Of Contents</w:t>
           </w:r>
           <w:r>
             <w:rPr>
@@ -1885,7 +1869,13 @@
               <w:jc w:val="center"/>
             </w:pPr>
             <w:r>
-              <w:t>11/05/20</w:t>
+              <w:t>11/05/</w:t>
+            </w:r>
+            <w:r>
+              <w:t>20</w:t>
+            </w:r>
+            <w:r>
+              <w:t>20</w:t>
             </w:r>
           </w:p>
         </w:tc>
@@ -1985,6 +1975,121 @@
               <w:jc w:val="center"/>
             </w:pPr>
             <w:r>
+              <w:t>11/0</w:t>
+            </w:r>
+            <w:r>
+              <w:t>5</w:t>
+            </w:r>
+            <w:r>
+              <w:t>/2020</w:t>
+            </w:r>
+          </w:p>
+        </w:tc>
+      </w:tr>
+      <w:tr>
+        <w:tc>
+          <w:tcPr>
+            <w:tcW w:w="1349" w:type="dxa"/>
+            <w:tcBorders>
+              <w:top w:val="single" w:sz="6" w:space="0" w:color="000000"/>
+              <w:left w:val="single" w:sz="12" w:space="0" w:color="000000"/>
+              <w:bottom w:val="single" w:sz="6" w:space="0" w:color="000000"/>
+              <w:right w:val="single" w:sz="6" w:space="0" w:color="000000"/>
+            </w:tcBorders>
+            <w:shd w:val="clear" w:color="auto" w:fill="auto"/>
+          </w:tcPr>
+          <w:p>
+            <w:pPr>
+              <w:pStyle w:val="Table-Text"/>
+              <w:suppressAutoHyphens/>
+            </w:pPr>
+            <w:r>
+              <w:t>Rough Draft,</w:t>
+            </w:r>
+          </w:p>
+          <w:p>
+            <w:pPr>
+              <w:pStyle w:val="Table-Text"/>
+              <w:suppressAutoHyphens/>
+            </w:pPr>
+            <w:r>
+              <w:t>Number 1.2</w:t>
+            </w:r>
+          </w:p>
+        </w:tc>
+        <w:tc>
+          <w:tcPr>
+            <w:tcW w:w="1769" w:type="dxa"/>
+            <w:tcBorders>
+              <w:top w:val="single" w:sz="6" w:space="0" w:color="000000"/>
+              <w:left w:val="single" w:sz="6" w:space="0" w:color="000000"/>
+              <w:bottom w:val="single" w:sz="6" w:space="0" w:color="000000"/>
+              <w:right w:val="single" w:sz="6" w:space="0" w:color="000000"/>
+            </w:tcBorders>
+            <w:shd w:val="clear" w:color="auto" w:fill="auto"/>
+          </w:tcPr>
+          <w:p>
+            <w:pPr>
+              <w:pStyle w:val="Table-Text"/>
+            </w:pPr>
+            <w:r>
+              <w:t>Riley Moreland</w:t>
+            </w:r>
+          </w:p>
+          <w:p>
+            <w:pPr>
+              <w:pStyle w:val="Table-Text"/>
+            </w:pPr>
+            <w:r>
+              <w:t>Keegan Sanchez</w:t>
+            </w:r>
+          </w:p>
+          <w:p>
+            <w:pPr>
+              <w:pStyle w:val="Table-Text"/>
+            </w:pPr>
+            <w:r>
+              <w:t>Quinlan Boney</w:t>
+            </w:r>
+          </w:p>
+        </w:tc>
+        <w:tc>
+          <w:tcPr>
+            <w:tcW w:w="4250" w:type="dxa"/>
+            <w:tcBorders>
+              <w:top w:val="single" w:sz="6" w:space="0" w:color="000000"/>
+              <w:left w:val="single" w:sz="6" w:space="0" w:color="000000"/>
+              <w:bottom w:val="single" w:sz="6" w:space="0" w:color="000000"/>
+              <w:right w:val="single" w:sz="6" w:space="0" w:color="000000"/>
+            </w:tcBorders>
+            <w:shd w:val="clear" w:color="auto" w:fill="auto"/>
+          </w:tcPr>
+          <w:p>
+            <w:pPr>
+              <w:pStyle w:val="Table-Text"/>
+            </w:pPr>
+            <w:r>
+              <w:t>Rough draft expanded upon.</w:t>
+            </w:r>
+          </w:p>
+        </w:tc>
+        <w:tc>
+          <w:tcPr>
+            <w:tcW w:w="1988" w:type="dxa"/>
+            <w:tcBorders>
+              <w:top w:val="single" w:sz="6" w:space="0" w:color="000000"/>
+              <w:left w:val="single" w:sz="6" w:space="0" w:color="000000"/>
+              <w:bottom w:val="single" w:sz="6" w:space="0" w:color="000000"/>
+              <w:right w:val="single" w:sz="12" w:space="0" w:color="000000"/>
+            </w:tcBorders>
+            <w:shd w:val="clear" w:color="auto" w:fill="auto"/>
+          </w:tcPr>
+          <w:p>
+            <w:pPr>
+              <w:pStyle w:val="Table-Text"/>
+              <w:jc w:val="center"/>
+            </w:pPr>
+            <w:r>
               <w:t>11/06/2020</w:t>
             </w:r>
           </w:p>
@@ -2008,16 +2113,7 @@
               <w:suppressAutoHyphens/>
             </w:pPr>
             <w:r>
-              <w:t>Rough Draft,</w:t>
-            </w:r>
-          </w:p>
-          <w:p>
-            <w:pPr>
-              <w:pStyle w:val="Table-Text"/>
-              <w:suppressAutoHyphens/>
-            </w:pPr>
-            <w:r>
-              <w:t>Number 1.2</w:t>
+              <w:t>Final Rough Draft, Number 1</w:t>
             </w:r>
           </w:p>
         </w:tc>
@@ -2037,23 +2133,7 @@
               <w:pStyle w:val="Table-Text"/>
             </w:pPr>
             <w:r>
-              <w:t>Riley Moreland</w:t>
-            </w:r>
-          </w:p>
-          <w:p>
-            <w:pPr>
-              <w:pStyle w:val="Table-Text"/>
-            </w:pPr>
-            <w:r>
-              <w:t>Keegan Sanchez</w:t>
-            </w:r>
-          </w:p>
-          <w:p>
-            <w:pPr>
-              <w:pStyle w:val="Table-Text"/>
-            </w:pPr>
-            <w:r>
-              <w:t>Quinlan Boney</w:t>
+              <w:t>Riley Moreland Keegan Sanchez Quinlan Boney</w:t>
             </w:r>
           </w:p>
         </w:tc>
@@ -2073,7 +2153,7 @@
               <w:pStyle w:val="Table-Text"/>
             </w:pPr>
             <w:r>
-              <w:t>Rough draft expanded upon.</w:t>
+              <w:t>A finalized version of our rough draft.</w:t>
             </w:r>
           </w:p>
         </w:tc>
@@ -2731,11 +2811,55 @@
             <w:pPr>
               <w:pStyle w:val="Table-Text"/>
             </w:pPr>
-            <w:proofErr w:type="spellStart"/>
             <w:r>
               <w:t>DigitalOcean</w:t>
             </w:r>
-            <w:proofErr w:type="spellEnd"/>
+          </w:p>
+        </w:tc>
+      </w:tr>
+      <w:tr>
+        <w:trPr>
+          <w:trHeight w:val="174"/>
+        </w:trPr>
+        <w:tc>
+          <w:tcPr>
+            <w:tcW w:w="4286" w:type="dxa"/>
+            <w:tcBorders>
+              <w:top w:val="single" w:sz="6" w:space="0" w:color="000000"/>
+              <w:left w:val="single" w:sz="12" w:space="0" w:color="000000"/>
+              <w:bottom w:val="single" w:sz="6" w:space="0" w:color="000000"/>
+              <w:right w:val="single" w:sz="6" w:space="0" w:color="000000"/>
+            </w:tcBorders>
+            <w:shd w:val="clear" w:color="auto" w:fill="auto"/>
+          </w:tcPr>
+          <w:p>
+            <w:pPr>
+              <w:pStyle w:val="Table-Text"/>
+              <w:suppressAutoHyphens/>
+            </w:pPr>
+            <w:r>
+              <w:t>FR</w:t>
+            </w:r>
+          </w:p>
+        </w:tc>
+        <w:tc>
+          <w:tcPr>
+            <w:tcW w:w="5394" w:type="dxa"/>
+            <w:tcBorders>
+              <w:top w:val="single" w:sz="6" w:space="0" w:color="000000"/>
+              <w:left w:val="single" w:sz="6" w:space="0" w:color="000000"/>
+              <w:bottom w:val="single" w:sz="6" w:space="0" w:color="000000"/>
+              <w:right w:val="single" w:sz="6" w:space="0" w:color="000000"/>
+            </w:tcBorders>
+            <w:shd w:val="clear" w:color="auto" w:fill="auto"/>
+          </w:tcPr>
+          <w:p>
+            <w:pPr>
+              <w:pStyle w:val="Table-Text"/>
+            </w:pPr>
+            <w:r>
+              <w:t>Functional Requirement</w:t>
+            </w:r>
           </w:p>
         </w:tc>
       </w:tr>
@@ -2807,6 +2931,7 @@
               <w:spacing w:before="240"/>
             </w:pPr>
             <w:r>
+              <w:lastRenderedPageBreak/>
               <w:t>Pages</w:t>
             </w:r>
           </w:p>
@@ -2879,23 +3004,7 @@
           <w:i w:val="0"/>
           <w:iCs w:val="0"/>
         </w:rPr>
-        <w:t xml:space="preserve">The document uses Arial font throughout. Sections are written in size 11, with headings bolded, and using size 14. The text is all single spaced, with </w:t>
-      </w:r>
-      <w:proofErr w:type="gramStart"/>
-      <w:r>
-        <w:rPr>
-          <w:i w:val="0"/>
-          <w:iCs w:val="0"/>
-        </w:rPr>
-        <w:t>a  1</w:t>
-      </w:r>
-      <w:proofErr w:type="gramEnd"/>
-      <w:r>
-        <w:rPr>
-          <w:i w:val="0"/>
-          <w:iCs w:val="0"/>
-        </w:rPr>
-        <w:t>” margin.</w:t>
+        <w:t>The document uses Arial font throughout. Sections are written in size 11, with headings bolded, and using size 14. The text is all single spaced, with a  1” margin.</w:t>
       </w:r>
     </w:p>
     <w:p>
@@ -2943,21 +3052,12 @@
         </w:rPr>
         <w:t xml:space="preserve">[1] </w:t>
       </w:r>
-      <w:proofErr w:type="spellStart"/>
-      <w:r>
-        <w:rPr>
-          <w:i w:val="0"/>
-          <w:iCs w:val="0"/>
-        </w:rPr>
-        <w:t>DigitalOcean</w:t>
-      </w:r>
-      <w:proofErr w:type="spellEnd"/>
-      <w:r>
-        <w:rPr>
-          <w:i w:val="0"/>
-          <w:iCs w:val="0"/>
-        </w:rPr>
-        <w:t>, Pricing, 03-Feb-2019. [Online]. Available: https://www.digitalocean.com/pricing/. [Accessed: 06-Nov-2020].</w:t>
+      <w:r>
+        <w:rPr>
+          <w:i w:val="0"/>
+          <w:iCs w:val="0"/>
+        </w:rPr>
+        <w:t>DigitalOcean, Pricing, 03-Feb-2019. [Online]. Available: https://www.digitalocean.com/pricing/. [Accessed: 06-Nov-2020].</w:t>
       </w:r>
     </w:p>
     <w:p>
@@ -2992,23 +3092,7 @@
           <w:i w:val="0"/>
           <w:iCs w:val="0"/>
         </w:rPr>
-        <w:t>M. D. N. Contributors, “The WebSocket API (</w:t>
-      </w:r>
-      <w:proofErr w:type="spellStart"/>
-      <w:r>
-        <w:rPr>
-          <w:i w:val="0"/>
-          <w:iCs w:val="0"/>
-        </w:rPr>
-        <w:t>WebSockets</w:t>
-      </w:r>
-      <w:proofErr w:type="spellEnd"/>
-      <w:r>
-        <w:rPr>
-          <w:i w:val="0"/>
-          <w:iCs w:val="0"/>
-        </w:rPr>
-        <w:t>),” MDN Web Docs, 01-Mar-2020. [Online]. Available: https://developer.mozilla.org/en-US/docs/Web/API/WebSockets_API. [Accessed: 06-Nov-2020].</w:t>
+        <w:t>M. D. N. Contributors, “The WebSocket API (WebSockets),” MDN Web Docs, 01-Mar-2020. [Online]. Available: https://developer.mozilla.org/en-US/docs/Web/API/WebSockets_API. [Accessed: 06-Nov-2020].</w:t>
       </w:r>
     </w:p>
     <w:p>
@@ -3227,23 +3311,7 @@
           <w:i w:val="0"/>
           <w:iCs w:val="0"/>
         </w:rPr>
-        <w:t xml:space="preserve">, which holds </w:t>
-      </w:r>
-      <w:proofErr w:type="gramStart"/>
-      <w:r>
-        <w:rPr>
-          <w:i w:val="0"/>
-          <w:iCs w:val="0"/>
-        </w:rPr>
-        <w:t>all of</w:t>
-      </w:r>
-      <w:proofErr w:type="gramEnd"/>
-      <w:r>
-        <w:rPr>
-          <w:i w:val="0"/>
-          <w:iCs w:val="0"/>
-        </w:rPr>
-        <w:t xml:space="preserve"> the logic for the game, and the client page, written in HTML and JavaScript, which simply sends inputs to the server. Both will use the </w:t>
+        <w:t xml:space="preserve">, which holds all of the logic for the game, and the client page, written in HTML and JavaScript, which simply sends inputs to the server. Both will use the </w:t>
       </w:r>
       <w:r>
         <w:rPr>
@@ -3285,23 +3353,7 @@
           <w:i w:val="0"/>
           <w:iCs w:val="0"/>
         </w:rPr>
-        <w:t xml:space="preserve">The second is the website. This will consist of </w:t>
-      </w:r>
-      <w:proofErr w:type="gramStart"/>
-      <w:r>
-        <w:rPr>
-          <w:i w:val="0"/>
-          <w:iCs w:val="0"/>
-        </w:rPr>
-        <w:t>all of</w:t>
-      </w:r>
-      <w:proofErr w:type="gramEnd"/>
-      <w:r>
-        <w:rPr>
-          <w:i w:val="0"/>
-          <w:iCs w:val="0"/>
-        </w:rPr>
-        <w:t xml:space="preserve"> the webpages that make up the site </w:t>
+        <w:t xml:space="preserve">The second is the website. This will consist of all of the webpages that make up the site </w:t>
       </w:r>
       <w:r>
         <w:rPr>
@@ -3628,15 +3680,7 @@
               <w:jc w:val="center"/>
             </w:pPr>
             <w:r>
-              <w:t xml:space="preserve">Access </w:t>
-            </w:r>
-            <w:proofErr w:type="gramStart"/>
-            <w:r>
-              <w:t>To</w:t>
-            </w:r>
-            <w:proofErr w:type="gramEnd"/>
-            <w:r>
-              <w:t xml:space="preserve"> Source</w:t>
+              <w:t>Access To Source</w:t>
             </w:r>
           </w:p>
         </w:tc>
@@ -3912,7 +3956,7 @@
               <w:jc w:val="center"/>
             </w:pPr>
             <w:r>
-              <w:t>Lots</w:t>
+              <w:t>Sufficient or Above</w:t>
             </w:r>
           </w:p>
         </w:tc>
@@ -4201,39 +4245,7 @@
           <w:i w:val="0"/>
           <w:iCs w:val="0"/>
         </w:rPr>
-        <w:t xml:space="preserve">The game server will run in </w:t>
-      </w:r>
-      <w:proofErr w:type="gramStart"/>
-      <w:r>
-        <w:rPr>
-          <w:i w:val="0"/>
-          <w:iCs w:val="0"/>
-        </w:rPr>
-        <w:t>Ubuntu, and</w:t>
-      </w:r>
-      <w:proofErr w:type="gramEnd"/>
-      <w:r>
-        <w:rPr>
-          <w:i w:val="0"/>
-          <w:iCs w:val="0"/>
-        </w:rPr>
-        <w:t xml:space="preserve"> will be deployed onto a </w:t>
-      </w:r>
-      <w:proofErr w:type="spellStart"/>
-      <w:r>
-        <w:rPr>
-          <w:i w:val="0"/>
-          <w:iCs w:val="0"/>
-        </w:rPr>
-        <w:t>DigitalOcean</w:t>
-      </w:r>
-      <w:proofErr w:type="spellEnd"/>
-      <w:r>
-        <w:rPr>
-          <w:i w:val="0"/>
-          <w:iCs w:val="0"/>
-        </w:rPr>
-        <w:t xml:space="preserve"> server. </w:t>
+        <w:t xml:space="preserve">The game server will run in Ubuntu, and will be deployed onto a DigitalOcean server. </w:t>
       </w:r>
     </w:p>
     <w:p>
@@ -4504,23 +4516,7 @@
           <w:i w:val="0"/>
           <w:iCs w:val="0"/>
         </w:rPr>
-        <w:t xml:space="preserve">We are assuming that we will be able to host on </w:t>
-      </w:r>
-      <w:proofErr w:type="spellStart"/>
-      <w:r>
-        <w:rPr>
-          <w:i w:val="0"/>
-          <w:iCs w:val="0"/>
-        </w:rPr>
-        <w:t>DigitalOcean</w:t>
-      </w:r>
-      <w:proofErr w:type="spellEnd"/>
-      <w:r>
-        <w:rPr>
-          <w:i w:val="0"/>
-          <w:iCs w:val="0"/>
-        </w:rPr>
-        <w:t xml:space="preserve"> using the 5$ tier</w:t>
+        <w:t>We are assuming that we will be able to host on DigitalOcean using the 5$ tier</w:t>
       </w:r>
       <w:r>
         <w:rPr>
@@ -4758,46 +4754,14 @@
           <w:i w:val="0"/>
           <w:iCs w:val="0"/>
         </w:rPr>
-        <w:t xml:space="preserve">We will be using </w:t>
-      </w:r>
-      <w:proofErr w:type="spellStart"/>
-      <w:r>
-        <w:rPr>
-          <w:i w:val="0"/>
-          <w:iCs w:val="0"/>
-        </w:rPr>
-        <w:t>WebSockets</w:t>
-      </w:r>
-      <w:proofErr w:type="spellEnd"/>
-      <w:r>
-        <w:rPr>
-          <w:i w:val="0"/>
-          <w:iCs w:val="0"/>
-        </w:rPr>
-        <w:t xml:space="preserve"> to handle sending and receiving data</w:t>
-      </w:r>
-      <w:r>
-        <w:rPr>
-          <w:i w:val="0"/>
-          <w:iCs w:val="0"/>
-        </w:rPr>
-        <w:t xml:space="preserve"> from the client. The server will be written in </w:t>
-      </w:r>
-      <w:proofErr w:type="gramStart"/>
-      <w:r>
-        <w:rPr>
-          <w:i w:val="0"/>
-          <w:iCs w:val="0"/>
-        </w:rPr>
-        <w:t>Java, and</w:t>
-      </w:r>
-      <w:proofErr w:type="gramEnd"/>
-      <w:r>
-        <w:rPr>
-          <w:i w:val="0"/>
-          <w:iCs w:val="0"/>
-        </w:rPr>
-        <w:t xml:space="preserve"> use the standard Socket library</w:t>
+        <w:t>We will be using WebSockets to handle sending and receiving data</w:t>
+      </w:r>
+      <w:r>
+        <w:rPr>
+          <w:i w:val="0"/>
+          <w:iCs w:val="0"/>
+        </w:rPr>
+        <w:t xml:space="preserve"> from the client. The server will be written in Java, and use the standard Socket library</w:t>
       </w:r>
       <w:r>
         <w:rPr>
@@ -5039,6 +5003,13 @@
         </w:rPr>
         <w:t>ebsite</w:t>
       </w:r>
+      <w:r>
+        <w:rPr>
+          <w:rFonts w:ascii="Arial" w:hAnsi="Arial" w:cs="Arial"/>
+          <w:iCs/>
+        </w:rPr>
+        <w:t xml:space="preserve"> – FR1</w:t>
+      </w:r>
     </w:p>
     <w:p>
       <w:pPr>
@@ -5091,17 +5062,8 @@
           <w:rFonts w:ascii="Arial" w:hAnsi="Arial" w:cs="Arial"/>
           <w:iCs/>
         </w:rPr>
-        <w:t xml:space="preserve"> – A list of leaderboards for win/loss ratios by </w:t>
-      </w:r>
-      <w:proofErr w:type="spellStart"/>
-      <w:r>
-        <w:rPr>
-          <w:rFonts w:ascii="Arial" w:hAnsi="Arial" w:cs="Arial"/>
-          <w:iCs/>
-        </w:rPr>
-        <w:t>playername</w:t>
-      </w:r>
-      <w:proofErr w:type="spellEnd"/>
+        <w:t xml:space="preserve"> – A list of leaderboards for win/loss ratios by playername</w:t>
+      </w:r>
     </w:p>
     <w:p>
       <w:pPr>
@@ -5183,6 +5145,13 @@
         </w:rPr>
         <w:t>Game Server</w:t>
       </w:r>
+      <w:r>
+        <w:rPr>
+          <w:rFonts w:ascii="Arial" w:hAnsi="Arial" w:cs="Arial"/>
+          <w:iCs/>
+        </w:rPr>
+        <w:t xml:space="preserve"> – FR2</w:t>
+      </w:r>
     </w:p>
     <w:p>
       <w:pPr>
@@ -5285,6 +5254,7 @@
         <w:rPr>
           <w:rFonts w:ascii="Arial" w:hAnsi="Arial"/>
         </w:rPr>
+        <w:lastRenderedPageBreak/>
         <w:t>Behavior Requirements</w:t>
       </w:r>
       <w:bookmarkEnd w:id="47"/>
@@ -5304,7 +5274,6 @@
         <w:rPr>
           <w:noProof/>
         </w:rPr>
-        <w:lastRenderedPageBreak/>
         <w:drawing>
           <wp:anchor distT="0" distB="0" distL="114300" distR="114300" simplePos="0" relativeHeight="251667456" behindDoc="0" locked="0" layoutInCell="1" allowOverlap="1" wp14:anchorId="3C7D7BD0" wp14:editId="435BDE89">
             <wp:simplePos x="0" y="0"/>
@@ -5450,24 +5419,35 @@
           <w:i w:val="0"/>
           <w:iCs w:val="0"/>
         </w:rPr>
-        <w:t>Web pages will be served quickly (less than a second).</w:t>
-      </w:r>
-    </w:p>
-    <w:p>
-      <w:pPr>
-        <w:pStyle w:val="template"/>
-        <w:jc w:val="both"/>
-        <w:rPr>
-          <w:i w:val="0"/>
-          <w:iCs w:val="0"/>
-        </w:rPr>
-      </w:pPr>
-      <w:r>
-        <w:rPr>
-          <w:i w:val="0"/>
-          <w:iCs w:val="0"/>
-        </w:rPr>
-        <w:t xml:space="preserve">Applying user’s </w:t>
+        <w:t>The performance of our product must consist of</w:t>
+      </w:r>
+      <w:r>
+        <w:rPr>
+          <w:i w:val="0"/>
+          <w:iCs w:val="0"/>
+        </w:rPr>
+        <w:t>, w</w:t>
+      </w:r>
+      <w:r>
+        <w:rPr>
+          <w:i w:val="0"/>
+          <w:iCs w:val="0"/>
+        </w:rPr>
+        <w:t>eb pages will be served quickly (less than a second)</w:t>
+      </w:r>
+      <w:r>
+        <w:rPr>
+          <w:i w:val="0"/>
+          <w:iCs w:val="0"/>
+        </w:rPr>
+        <w:t>, a</w:t>
+      </w:r>
+      <w:r>
+        <w:rPr>
+          <w:i w:val="0"/>
+          <w:iCs w:val="0"/>
+        </w:rPr>
+        <w:t xml:space="preserve">pplying user’s </w:t>
       </w:r>
       <w:r>
         <w:rPr>
@@ -5523,7 +5503,7 @@
           <w:i w:val="0"/>
           <w:iCs w:val="0"/>
         </w:rPr>
-        <w:t>.</w:t>
+        <w:t>, the AI and multiplayer connection should be established and working.</w:t>
       </w:r>
     </w:p>
     <w:p>
@@ -5658,25 +5638,7 @@
           <w:sz w:val="22"/>
           <w:szCs w:val="22"/>
         </w:rPr>
-        <w:t xml:space="preserve">e will focus on writing clean efficient code </w:t>
-      </w:r>
-      <w:proofErr w:type="gramStart"/>
-      <w:r>
-        <w:rPr>
-          <w:rFonts w:ascii="Arial" w:hAnsi="Arial" w:cs="Arial"/>
-          <w:sz w:val="22"/>
-          <w:szCs w:val="22"/>
-        </w:rPr>
-        <w:t>in order to</w:t>
-      </w:r>
-      <w:proofErr w:type="gramEnd"/>
-      <w:r>
-        <w:rPr>
-          <w:rFonts w:ascii="Arial" w:hAnsi="Arial" w:cs="Arial"/>
-          <w:sz w:val="22"/>
-          <w:szCs w:val="22"/>
-        </w:rPr>
-        <w:t xml:space="preserve"> achieve this.</w:t>
+        <w:t>e will focus on writing clean efficient code in order to achieve this.</w:t>
       </w:r>
       <w:r>
         <w:rPr>
@@ -5792,45 +5754,2285 @@
         <w:lastRenderedPageBreak/>
         <w:t>Appendix A – Data Dictionary</w:t>
       </w:r>
-      <w:bookmarkEnd w:id="55"/>
-    </w:p>
-    <w:p/>
-    <w:p>
-      <w:pPr>
-        <w:rPr>
-          <w:rFonts w:ascii="Arial" w:hAnsi="Arial"/>
-          <w:i/>
-          <w:sz w:val="22"/>
-        </w:rPr>
-      </w:pPr>
-      <w:r>
-        <w:rPr>
-          <w:rFonts w:ascii="Arial" w:hAnsi="Arial"/>
-          <w:i/>
-          <w:sz w:val="22"/>
-        </w:rPr>
-        <w:t xml:space="preserve">&lt;Data dictionary is used to track all the different variables, </w:t>
-      </w:r>
-      <w:proofErr w:type="gramStart"/>
-      <w:r>
-        <w:rPr>
-          <w:rFonts w:ascii="Arial" w:hAnsi="Arial"/>
-          <w:i/>
-          <w:sz w:val="22"/>
-        </w:rPr>
-        <w:t>states</w:t>
-      </w:r>
-      <w:proofErr w:type="gramEnd"/>
-      <w:r>
-        <w:rPr>
-          <w:rFonts w:ascii="Arial" w:hAnsi="Arial"/>
-          <w:i/>
-          <w:sz w:val="22"/>
-        </w:rPr>
-        <w:t xml:space="preserve"> and functional requirements that you described in your document. Make sure to include the complete list of all constants, state variables (and their possible states), inputs and outputs in a table. In the table, include the description of these items as well as all related operations and requirements.&gt;</w:t>
-      </w:r>
       <w:bookmarkStart w:id="56" w:name="_Toc439994698"/>
       <w:bookmarkStart w:id="57" w:name="_Toc113291714"/>
+      <w:bookmarkEnd w:id="55"/>
+    </w:p>
+    <w:p>
+      <w:pPr>
+        <w:rPr>
+          <w:rFonts w:ascii="Arial" w:hAnsi="Arial"/>
+          <w:iCs/>
+          <w:sz w:val="22"/>
+        </w:rPr>
+      </w:pPr>
+      <w:r>
+        <w:rPr>
+          <w:rFonts w:ascii="Arial" w:hAnsi="Arial"/>
+          <w:iCs/>
+          <w:sz w:val="22"/>
+        </w:rPr>
+        <w:t>FR2 – Game Server</w:t>
+      </w:r>
+      <w:r>
+        <w:rPr>
+          <w:rFonts w:ascii="Arial" w:hAnsi="Arial"/>
+          <w:iCs/>
+          <w:sz w:val="22"/>
+        </w:rPr>
+        <w:t>:</w:t>
+      </w:r>
+    </w:p>
+    <w:p>
+      <w:pPr>
+        <w:rPr>
+          <w:rFonts w:ascii="Arial" w:hAnsi="Arial"/>
+          <w:iCs/>
+          <w:sz w:val="22"/>
+        </w:rPr>
+      </w:pPr>
+    </w:p>
+    <w:tbl>
+      <w:tblPr>
+        <w:tblW w:w="9540" w:type="dxa"/>
+        <w:tblInd w:w="-15" w:type="dxa"/>
+        <w:tblLook w:val="0000" w:firstRow="0" w:lastRow="0" w:firstColumn="0" w:lastColumn="0" w:noHBand="0" w:noVBand="0"/>
+      </w:tblPr>
+      <w:tblGrid>
+        <w:gridCol w:w="1527"/>
+        <w:gridCol w:w="1528"/>
+        <w:gridCol w:w="1485"/>
+        <w:gridCol w:w="1754"/>
+        <w:gridCol w:w="1173"/>
+        <w:gridCol w:w="2073"/>
+      </w:tblGrid>
+      <w:tr>
+        <w:trPr>
+          <w:tblHeader/>
+        </w:trPr>
+        <w:tc>
+          <w:tcPr>
+            <w:tcW w:w="1527" w:type="dxa"/>
+            <w:tcBorders>
+              <w:top w:val="single" w:sz="12" w:space="0" w:color="000000"/>
+              <w:left w:val="single" w:sz="12" w:space="0" w:color="000000"/>
+              <w:bottom w:val="single" w:sz="6" w:space="0" w:color="000000"/>
+              <w:right w:val="single" w:sz="6" w:space="0" w:color="000000"/>
+            </w:tcBorders>
+            <w:shd w:val="pct10" w:color="auto" w:fill="auto"/>
+          </w:tcPr>
+          <w:p>
+            <w:pPr>
+              <w:pStyle w:val="Table-ColHead"/>
+              <w:rPr>
+                <w:rFonts w:cs="Arial"/>
+                <w:sz w:val="22"/>
+                <w:szCs w:val="22"/>
+              </w:rPr>
+            </w:pPr>
+            <w:r>
+              <w:rPr>
+                <w:rFonts w:cs="Arial"/>
+                <w:sz w:val="22"/>
+                <w:szCs w:val="22"/>
+              </w:rPr>
+              <w:t>Name</w:t>
+            </w:r>
+          </w:p>
+        </w:tc>
+        <w:tc>
+          <w:tcPr>
+            <w:tcW w:w="1528" w:type="dxa"/>
+            <w:tcBorders>
+              <w:top w:val="single" w:sz="12" w:space="0" w:color="000000"/>
+              <w:left w:val="single" w:sz="6" w:space="0" w:color="000000"/>
+              <w:bottom w:val="single" w:sz="6" w:space="0" w:color="000000"/>
+              <w:right w:val="single" w:sz="6" w:space="0" w:color="000000"/>
+            </w:tcBorders>
+            <w:shd w:val="pct10" w:color="auto" w:fill="auto"/>
+          </w:tcPr>
+          <w:p>
+            <w:pPr>
+              <w:pStyle w:val="Table-ColHead"/>
+              <w:rPr>
+                <w:rFonts w:cs="Arial"/>
+                <w:sz w:val="22"/>
+                <w:szCs w:val="22"/>
+              </w:rPr>
+            </w:pPr>
+            <w:r>
+              <w:rPr>
+                <w:rFonts w:cs="Arial"/>
+                <w:sz w:val="22"/>
+                <w:szCs w:val="22"/>
+              </w:rPr>
+              <w:t>States</w:t>
+            </w:r>
+          </w:p>
+        </w:tc>
+        <w:tc>
+          <w:tcPr>
+            <w:tcW w:w="1485" w:type="dxa"/>
+            <w:tcBorders>
+              <w:top w:val="single" w:sz="12" w:space="0" w:color="000000"/>
+              <w:left w:val="single" w:sz="6" w:space="0" w:color="000000"/>
+              <w:bottom w:val="single" w:sz="6" w:space="0" w:color="000000"/>
+              <w:right w:val="single" w:sz="6" w:space="0" w:color="000000"/>
+            </w:tcBorders>
+            <w:shd w:val="pct10" w:color="auto" w:fill="auto"/>
+          </w:tcPr>
+          <w:p>
+            <w:pPr>
+              <w:pStyle w:val="Table-ColHead"/>
+              <w:rPr>
+                <w:rFonts w:cs="Arial"/>
+                <w:sz w:val="22"/>
+                <w:szCs w:val="22"/>
+              </w:rPr>
+            </w:pPr>
+            <w:r>
+              <w:rPr>
+                <w:rFonts w:cs="Arial"/>
+                <w:sz w:val="22"/>
+                <w:szCs w:val="22"/>
+              </w:rPr>
+              <w:t>Access</w:t>
+            </w:r>
+          </w:p>
+        </w:tc>
+        <w:tc>
+          <w:tcPr>
+            <w:tcW w:w="1754" w:type="dxa"/>
+            <w:tcBorders>
+              <w:top w:val="single" w:sz="12" w:space="0" w:color="000000"/>
+              <w:left w:val="single" w:sz="6" w:space="0" w:color="000000"/>
+              <w:bottom w:val="single" w:sz="6" w:space="0" w:color="000000"/>
+              <w:right w:val="single" w:sz="8" w:space="0" w:color="000000"/>
+            </w:tcBorders>
+            <w:shd w:val="pct10" w:color="auto" w:fill="auto"/>
+          </w:tcPr>
+          <w:p>
+            <w:pPr>
+              <w:pStyle w:val="Table-ColHead"/>
+              <w:rPr>
+                <w:rFonts w:cs="Arial"/>
+                <w:sz w:val="22"/>
+                <w:szCs w:val="22"/>
+              </w:rPr>
+            </w:pPr>
+            <w:r>
+              <w:rPr>
+                <w:rFonts w:cs="Arial"/>
+                <w:sz w:val="22"/>
+                <w:szCs w:val="22"/>
+              </w:rPr>
+              <w:t>Description</w:t>
+            </w:r>
+          </w:p>
+        </w:tc>
+        <w:tc>
+          <w:tcPr>
+            <w:tcW w:w="1173" w:type="dxa"/>
+            <w:tcBorders>
+              <w:top w:val="single" w:sz="12" w:space="0" w:color="000000"/>
+              <w:left w:val="single" w:sz="8" w:space="0" w:color="000000"/>
+              <w:bottom w:val="single" w:sz="8" w:space="0" w:color="000000"/>
+              <w:right w:val="single" w:sz="8" w:space="0" w:color="000000"/>
+            </w:tcBorders>
+            <w:shd w:val="pct10" w:color="auto" w:fill="auto"/>
+          </w:tcPr>
+          <w:p>
+            <w:pPr>
+              <w:pStyle w:val="Table-ColHead"/>
+              <w:rPr>
+                <w:rFonts w:cs="Arial"/>
+                <w:sz w:val="22"/>
+                <w:szCs w:val="22"/>
+              </w:rPr>
+            </w:pPr>
+            <w:r>
+              <w:rPr>
+                <w:rFonts w:cs="Arial"/>
+                <w:sz w:val="22"/>
+                <w:szCs w:val="22"/>
+              </w:rPr>
+              <w:t>Input</w:t>
+            </w:r>
+          </w:p>
+        </w:tc>
+        <w:tc>
+          <w:tcPr>
+            <w:tcW w:w="2073" w:type="dxa"/>
+            <w:tcBorders>
+              <w:top w:val="single" w:sz="12" w:space="0" w:color="000000"/>
+              <w:left w:val="single" w:sz="8" w:space="0" w:color="000000"/>
+              <w:bottom w:val="single" w:sz="6" w:space="0" w:color="000000"/>
+              <w:right w:val="single" w:sz="12" w:space="0" w:color="000000"/>
+            </w:tcBorders>
+            <w:shd w:val="pct10" w:color="auto" w:fill="auto"/>
+          </w:tcPr>
+          <w:p>
+            <w:pPr>
+              <w:pStyle w:val="Table-ColHead"/>
+              <w:rPr>
+                <w:rFonts w:cs="Arial"/>
+                <w:sz w:val="22"/>
+                <w:szCs w:val="22"/>
+              </w:rPr>
+            </w:pPr>
+            <w:r>
+              <w:rPr>
+                <w:rFonts w:cs="Arial"/>
+                <w:sz w:val="22"/>
+                <w:szCs w:val="22"/>
+              </w:rPr>
+              <w:t>Output</w:t>
+            </w:r>
+          </w:p>
+        </w:tc>
+      </w:tr>
+      <w:tr>
+        <w:tc>
+          <w:tcPr>
+            <w:tcW w:w="1527" w:type="dxa"/>
+            <w:tcBorders>
+              <w:top w:val="single" w:sz="6" w:space="0" w:color="000000"/>
+              <w:left w:val="single" w:sz="12" w:space="0" w:color="000000"/>
+              <w:bottom w:val="single" w:sz="6" w:space="0" w:color="000000"/>
+              <w:right w:val="single" w:sz="6" w:space="0" w:color="000000"/>
+            </w:tcBorders>
+            <w:shd w:val="clear" w:color="auto" w:fill="auto"/>
+          </w:tcPr>
+          <w:p>
+            <w:pPr>
+              <w:pStyle w:val="Table-Text"/>
+              <w:suppressAutoHyphens/>
+              <w:rPr>
+                <w:rFonts w:ascii="Arial" w:hAnsi="Arial" w:cs="Arial"/>
+                <w:sz w:val="22"/>
+                <w:szCs w:val="22"/>
+              </w:rPr>
+            </w:pPr>
+            <w:r>
+              <w:rPr>
+                <w:rFonts w:ascii="Arial" w:hAnsi="Arial" w:cs="Arial"/>
+                <w:sz w:val="22"/>
+                <w:szCs w:val="22"/>
+              </w:rPr>
+              <w:t>p</w:t>
+            </w:r>
+            <w:r>
+              <w:rPr>
+                <w:rFonts w:ascii="Arial" w:hAnsi="Arial" w:cs="Arial"/>
+                <w:sz w:val="22"/>
+                <w:szCs w:val="22"/>
+              </w:rPr>
+              <w:t>layer</w:t>
+            </w:r>
+            <w:r>
+              <w:rPr>
+                <w:rFonts w:ascii="Arial" w:hAnsi="Arial" w:cs="Arial"/>
+                <w:sz w:val="22"/>
+                <w:szCs w:val="22"/>
+              </w:rPr>
+              <w:t>_1</w:t>
+            </w:r>
+          </w:p>
+        </w:tc>
+        <w:tc>
+          <w:tcPr>
+            <w:tcW w:w="1528" w:type="dxa"/>
+            <w:tcBorders>
+              <w:top w:val="single" w:sz="6" w:space="0" w:color="000000"/>
+              <w:left w:val="single" w:sz="6" w:space="0" w:color="000000"/>
+              <w:bottom w:val="single" w:sz="6" w:space="0" w:color="000000"/>
+              <w:right w:val="single" w:sz="6" w:space="0" w:color="000000"/>
+            </w:tcBorders>
+            <w:shd w:val="clear" w:color="auto" w:fill="auto"/>
+          </w:tcPr>
+          <w:p>
+            <w:pPr>
+              <w:pStyle w:val="Table-Text"/>
+              <w:rPr>
+                <w:rFonts w:ascii="Arial" w:hAnsi="Arial" w:cs="Arial"/>
+                <w:sz w:val="22"/>
+                <w:szCs w:val="22"/>
+              </w:rPr>
+            </w:pPr>
+            <w:r>
+              <w:rPr>
+                <w:rFonts w:ascii="Arial" w:hAnsi="Arial" w:cs="Arial"/>
+                <w:sz w:val="22"/>
+                <w:szCs w:val="22"/>
+              </w:rPr>
+              <w:t>Waiting or their turn</w:t>
+            </w:r>
+          </w:p>
+        </w:tc>
+        <w:tc>
+          <w:tcPr>
+            <w:tcW w:w="1485" w:type="dxa"/>
+            <w:tcBorders>
+              <w:top w:val="single" w:sz="6" w:space="0" w:color="000000"/>
+              <w:left w:val="single" w:sz="6" w:space="0" w:color="000000"/>
+              <w:bottom w:val="single" w:sz="6" w:space="0" w:color="000000"/>
+              <w:right w:val="single" w:sz="6" w:space="0" w:color="000000"/>
+            </w:tcBorders>
+            <w:shd w:val="clear" w:color="auto" w:fill="auto"/>
+          </w:tcPr>
+          <w:p>
+            <w:pPr>
+              <w:pStyle w:val="Table-Text"/>
+              <w:rPr>
+                <w:rFonts w:ascii="Arial" w:hAnsi="Arial" w:cs="Arial"/>
+                <w:sz w:val="22"/>
+                <w:szCs w:val="22"/>
+              </w:rPr>
+            </w:pPr>
+            <w:r>
+              <w:rPr>
+                <w:rFonts w:ascii="Arial" w:hAnsi="Arial" w:cs="Arial"/>
+                <w:sz w:val="22"/>
+                <w:szCs w:val="22"/>
+              </w:rPr>
+              <w:t>Private</w:t>
+            </w:r>
+          </w:p>
+        </w:tc>
+        <w:tc>
+          <w:tcPr>
+            <w:tcW w:w="1754" w:type="dxa"/>
+            <w:tcBorders>
+              <w:top w:val="single" w:sz="6" w:space="0" w:color="000000"/>
+              <w:left w:val="single" w:sz="6" w:space="0" w:color="000000"/>
+              <w:bottom w:val="single" w:sz="6" w:space="0" w:color="000000"/>
+              <w:right w:val="single" w:sz="8" w:space="0" w:color="000000"/>
+            </w:tcBorders>
+            <w:shd w:val="clear" w:color="auto" w:fill="auto"/>
+          </w:tcPr>
+          <w:p>
+            <w:pPr>
+              <w:pStyle w:val="Table-Text"/>
+              <w:rPr>
+                <w:rFonts w:ascii="Arial" w:hAnsi="Arial" w:cs="Arial"/>
+                <w:sz w:val="22"/>
+                <w:szCs w:val="22"/>
+              </w:rPr>
+            </w:pPr>
+            <w:r>
+              <w:rPr>
+                <w:rFonts w:ascii="Arial" w:hAnsi="Arial" w:cs="Arial"/>
+                <w:sz w:val="22"/>
+                <w:szCs w:val="22"/>
+              </w:rPr>
+              <w:t>The client that joined first</w:t>
+            </w:r>
+          </w:p>
+        </w:tc>
+        <w:tc>
+          <w:tcPr>
+            <w:tcW w:w="1173" w:type="dxa"/>
+            <w:tcBorders>
+              <w:top w:val="single" w:sz="8" w:space="0" w:color="000000"/>
+              <w:left w:val="single" w:sz="8" w:space="0" w:color="000000"/>
+              <w:bottom w:val="single" w:sz="8" w:space="0" w:color="000000"/>
+              <w:right w:val="single" w:sz="8" w:space="0" w:color="000000"/>
+            </w:tcBorders>
+          </w:tcPr>
+          <w:p>
+            <w:pPr>
+              <w:pStyle w:val="Table-Text"/>
+              <w:rPr>
+                <w:rFonts w:ascii="Arial" w:hAnsi="Arial" w:cs="Arial"/>
+                <w:sz w:val="22"/>
+                <w:szCs w:val="22"/>
+              </w:rPr>
+            </w:pPr>
+            <w:r>
+              <w:rPr>
+                <w:rFonts w:ascii="Arial" w:hAnsi="Arial" w:cs="Arial"/>
+                <w:sz w:val="22"/>
+                <w:szCs w:val="22"/>
+              </w:rPr>
+              <w:t>Making moves, selecting links</w:t>
+            </w:r>
+          </w:p>
+        </w:tc>
+        <w:tc>
+          <w:tcPr>
+            <w:tcW w:w="2073" w:type="dxa"/>
+            <w:tcBorders>
+              <w:top w:val="single" w:sz="6" w:space="0" w:color="000000"/>
+              <w:left w:val="single" w:sz="8" w:space="0" w:color="000000"/>
+              <w:bottom w:val="single" w:sz="6" w:space="0" w:color="000000"/>
+              <w:right w:val="single" w:sz="12" w:space="0" w:color="000000"/>
+            </w:tcBorders>
+          </w:tcPr>
+          <w:p>
+            <w:pPr>
+              <w:pStyle w:val="Table-Text"/>
+              <w:rPr>
+                <w:rFonts w:ascii="Arial" w:hAnsi="Arial" w:cs="Arial"/>
+                <w:sz w:val="22"/>
+                <w:szCs w:val="22"/>
+              </w:rPr>
+            </w:pPr>
+            <w:r>
+              <w:rPr>
+                <w:rFonts w:ascii="Arial" w:hAnsi="Arial" w:cs="Arial"/>
+                <w:sz w:val="22"/>
+                <w:szCs w:val="22"/>
+              </w:rPr>
+              <w:t>Move Made</w:t>
+            </w:r>
+          </w:p>
+        </w:tc>
+      </w:tr>
+      <w:tr>
+        <w:tc>
+          <w:tcPr>
+            <w:tcW w:w="1527" w:type="dxa"/>
+            <w:tcBorders>
+              <w:top w:val="single" w:sz="6" w:space="0" w:color="000000"/>
+              <w:left w:val="single" w:sz="12" w:space="0" w:color="000000"/>
+              <w:bottom w:val="single" w:sz="6" w:space="0" w:color="000000"/>
+              <w:right w:val="single" w:sz="6" w:space="0" w:color="000000"/>
+            </w:tcBorders>
+            <w:shd w:val="clear" w:color="auto" w:fill="auto"/>
+          </w:tcPr>
+          <w:p>
+            <w:pPr>
+              <w:pStyle w:val="Table-Text"/>
+              <w:suppressAutoHyphens/>
+              <w:rPr>
+                <w:rFonts w:ascii="Arial" w:hAnsi="Arial" w:cs="Arial"/>
+                <w:sz w:val="22"/>
+                <w:szCs w:val="22"/>
+              </w:rPr>
+            </w:pPr>
+            <w:r>
+              <w:rPr>
+                <w:rFonts w:ascii="Arial" w:hAnsi="Arial" w:cs="Arial"/>
+                <w:sz w:val="22"/>
+                <w:szCs w:val="22"/>
+              </w:rPr>
+              <w:t>p</w:t>
+            </w:r>
+            <w:r>
+              <w:rPr>
+                <w:rFonts w:ascii="Arial" w:hAnsi="Arial" w:cs="Arial"/>
+                <w:sz w:val="22"/>
+                <w:szCs w:val="22"/>
+              </w:rPr>
+              <w:t>layer</w:t>
+            </w:r>
+            <w:r>
+              <w:rPr>
+                <w:rFonts w:ascii="Arial" w:hAnsi="Arial" w:cs="Arial"/>
+                <w:sz w:val="22"/>
+                <w:szCs w:val="22"/>
+              </w:rPr>
+              <w:t>_2</w:t>
+            </w:r>
+          </w:p>
+        </w:tc>
+        <w:tc>
+          <w:tcPr>
+            <w:tcW w:w="1528" w:type="dxa"/>
+            <w:tcBorders>
+              <w:top w:val="single" w:sz="6" w:space="0" w:color="000000"/>
+              <w:left w:val="single" w:sz="6" w:space="0" w:color="000000"/>
+              <w:bottom w:val="single" w:sz="6" w:space="0" w:color="000000"/>
+              <w:right w:val="single" w:sz="6" w:space="0" w:color="000000"/>
+            </w:tcBorders>
+            <w:shd w:val="clear" w:color="auto" w:fill="auto"/>
+          </w:tcPr>
+          <w:p>
+            <w:pPr>
+              <w:pStyle w:val="Table-Text"/>
+              <w:rPr>
+                <w:rFonts w:ascii="Arial" w:hAnsi="Arial" w:cs="Arial"/>
+                <w:sz w:val="22"/>
+                <w:szCs w:val="22"/>
+              </w:rPr>
+            </w:pPr>
+            <w:r>
+              <w:rPr>
+                <w:rFonts w:ascii="Arial" w:hAnsi="Arial" w:cs="Arial"/>
+                <w:sz w:val="22"/>
+                <w:szCs w:val="22"/>
+              </w:rPr>
+              <w:t>Waiting or their turn</w:t>
+            </w:r>
+          </w:p>
+        </w:tc>
+        <w:tc>
+          <w:tcPr>
+            <w:tcW w:w="1485" w:type="dxa"/>
+            <w:tcBorders>
+              <w:top w:val="single" w:sz="6" w:space="0" w:color="000000"/>
+              <w:left w:val="single" w:sz="6" w:space="0" w:color="000000"/>
+              <w:bottom w:val="single" w:sz="6" w:space="0" w:color="000000"/>
+              <w:right w:val="single" w:sz="6" w:space="0" w:color="000000"/>
+            </w:tcBorders>
+            <w:shd w:val="clear" w:color="auto" w:fill="auto"/>
+          </w:tcPr>
+          <w:p>
+            <w:pPr>
+              <w:pStyle w:val="Table-Text"/>
+              <w:rPr>
+                <w:rFonts w:ascii="Arial" w:hAnsi="Arial" w:cs="Arial"/>
+                <w:sz w:val="22"/>
+                <w:szCs w:val="22"/>
+              </w:rPr>
+            </w:pPr>
+            <w:r>
+              <w:rPr>
+                <w:rFonts w:ascii="Arial" w:hAnsi="Arial" w:cs="Arial"/>
+                <w:sz w:val="22"/>
+                <w:szCs w:val="22"/>
+              </w:rPr>
+              <w:t>Private</w:t>
+            </w:r>
+          </w:p>
+        </w:tc>
+        <w:tc>
+          <w:tcPr>
+            <w:tcW w:w="1754" w:type="dxa"/>
+            <w:tcBorders>
+              <w:top w:val="single" w:sz="6" w:space="0" w:color="000000"/>
+              <w:left w:val="single" w:sz="6" w:space="0" w:color="000000"/>
+              <w:bottom w:val="single" w:sz="6" w:space="0" w:color="000000"/>
+              <w:right w:val="single" w:sz="8" w:space="0" w:color="000000"/>
+            </w:tcBorders>
+            <w:shd w:val="clear" w:color="auto" w:fill="auto"/>
+          </w:tcPr>
+          <w:p>
+            <w:pPr>
+              <w:pStyle w:val="Table-Text"/>
+              <w:rPr>
+                <w:rFonts w:ascii="Arial" w:hAnsi="Arial" w:cs="Arial"/>
+                <w:sz w:val="22"/>
+                <w:szCs w:val="22"/>
+              </w:rPr>
+            </w:pPr>
+            <w:r>
+              <w:rPr>
+                <w:rFonts w:ascii="Arial" w:hAnsi="Arial" w:cs="Arial"/>
+                <w:sz w:val="22"/>
+                <w:szCs w:val="22"/>
+              </w:rPr>
+              <w:t xml:space="preserve">The </w:t>
+            </w:r>
+            <w:r>
+              <w:rPr>
+                <w:rFonts w:ascii="Arial" w:hAnsi="Arial" w:cs="Arial"/>
+                <w:sz w:val="22"/>
+                <w:szCs w:val="22"/>
+              </w:rPr>
+              <w:t>client that joined second</w:t>
+            </w:r>
+          </w:p>
+        </w:tc>
+        <w:tc>
+          <w:tcPr>
+            <w:tcW w:w="1173" w:type="dxa"/>
+            <w:tcBorders>
+              <w:top w:val="single" w:sz="8" w:space="0" w:color="000000"/>
+              <w:left w:val="single" w:sz="8" w:space="0" w:color="000000"/>
+              <w:bottom w:val="single" w:sz="8" w:space="0" w:color="000000"/>
+              <w:right w:val="single" w:sz="8" w:space="0" w:color="000000"/>
+            </w:tcBorders>
+          </w:tcPr>
+          <w:p>
+            <w:pPr>
+              <w:pStyle w:val="Table-Text"/>
+              <w:rPr>
+                <w:rFonts w:ascii="Arial" w:hAnsi="Arial" w:cs="Arial"/>
+                <w:sz w:val="22"/>
+                <w:szCs w:val="22"/>
+              </w:rPr>
+            </w:pPr>
+            <w:r>
+              <w:rPr>
+                <w:rFonts w:ascii="Arial" w:hAnsi="Arial" w:cs="Arial"/>
+                <w:sz w:val="22"/>
+                <w:szCs w:val="22"/>
+              </w:rPr>
+              <w:t>Making moves, selecting links</w:t>
+            </w:r>
+          </w:p>
+        </w:tc>
+        <w:tc>
+          <w:tcPr>
+            <w:tcW w:w="2073" w:type="dxa"/>
+            <w:tcBorders>
+              <w:top w:val="single" w:sz="6" w:space="0" w:color="000000"/>
+              <w:left w:val="single" w:sz="8" w:space="0" w:color="000000"/>
+              <w:bottom w:val="single" w:sz="6" w:space="0" w:color="000000"/>
+              <w:right w:val="single" w:sz="12" w:space="0" w:color="000000"/>
+            </w:tcBorders>
+          </w:tcPr>
+          <w:p>
+            <w:pPr>
+              <w:pStyle w:val="Table-Text"/>
+              <w:rPr>
+                <w:rFonts w:ascii="Arial" w:hAnsi="Arial" w:cs="Arial"/>
+                <w:sz w:val="22"/>
+                <w:szCs w:val="22"/>
+              </w:rPr>
+            </w:pPr>
+            <w:r>
+              <w:rPr>
+                <w:rFonts w:ascii="Arial" w:hAnsi="Arial" w:cs="Arial"/>
+                <w:sz w:val="22"/>
+                <w:szCs w:val="22"/>
+              </w:rPr>
+              <w:t>Move Made</w:t>
+            </w:r>
+          </w:p>
+        </w:tc>
+      </w:tr>
+      <w:tr>
+        <w:tc>
+          <w:tcPr>
+            <w:tcW w:w="1527" w:type="dxa"/>
+            <w:tcBorders>
+              <w:top w:val="single" w:sz="6" w:space="0" w:color="000000"/>
+              <w:left w:val="single" w:sz="12" w:space="0" w:color="000000"/>
+              <w:bottom w:val="single" w:sz="6" w:space="0" w:color="000000"/>
+              <w:right w:val="single" w:sz="6" w:space="0" w:color="000000"/>
+            </w:tcBorders>
+            <w:shd w:val="clear" w:color="auto" w:fill="auto"/>
+          </w:tcPr>
+          <w:p>
+            <w:pPr>
+              <w:pStyle w:val="Table-Text"/>
+              <w:suppressAutoHyphens/>
+              <w:rPr>
+                <w:rFonts w:ascii="Arial" w:hAnsi="Arial" w:cs="Arial"/>
+                <w:sz w:val="22"/>
+                <w:szCs w:val="22"/>
+              </w:rPr>
+            </w:pPr>
+            <w:r>
+              <w:rPr>
+                <w:rFonts w:ascii="Arial" w:hAnsi="Arial" w:cs="Arial"/>
+                <w:sz w:val="22"/>
+                <w:szCs w:val="22"/>
+              </w:rPr>
+              <w:t>player_Bot</w:t>
+            </w:r>
+          </w:p>
+        </w:tc>
+        <w:tc>
+          <w:tcPr>
+            <w:tcW w:w="1528" w:type="dxa"/>
+            <w:tcBorders>
+              <w:top w:val="single" w:sz="6" w:space="0" w:color="000000"/>
+              <w:left w:val="single" w:sz="6" w:space="0" w:color="000000"/>
+              <w:bottom w:val="single" w:sz="6" w:space="0" w:color="000000"/>
+              <w:right w:val="single" w:sz="6" w:space="0" w:color="000000"/>
+            </w:tcBorders>
+            <w:shd w:val="clear" w:color="auto" w:fill="auto"/>
+          </w:tcPr>
+          <w:p>
+            <w:pPr>
+              <w:pStyle w:val="Table-Text"/>
+              <w:rPr>
+                <w:rFonts w:ascii="Arial" w:hAnsi="Arial" w:cs="Arial"/>
+                <w:sz w:val="22"/>
+                <w:szCs w:val="22"/>
+              </w:rPr>
+            </w:pPr>
+            <w:r>
+              <w:rPr>
+                <w:rFonts w:ascii="Arial" w:hAnsi="Arial" w:cs="Arial"/>
+                <w:sz w:val="22"/>
+                <w:szCs w:val="22"/>
+              </w:rPr>
+              <w:t>Waiting or their turn</w:t>
+            </w:r>
+          </w:p>
+        </w:tc>
+        <w:tc>
+          <w:tcPr>
+            <w:tcW w:w="1485" w:type="dxa"/>
+            <w:tcBorders>
+              <w:top w:val="single" w:sz="6" w:space="0" w:color="000000"/>
+              <w:left w:val="single" w:sz="6" w:space="0" w:color="000000"/>
+              <w:bottom w:val="single" w:sz="6" w:space="0" w:color="000000"/>
+              <w:right w:val="single" w:sz="6" w:space="0" w:color="000000"/>
+            </w:tcBorders>
+            <w:shd w:val="clear" w:color="auto" w:fill="auto"/>
+          </w:tcPr>
+          <w:p>
+            <w:pPr>
+              <w:pStyle w:val="Table-Text"/>
+              <w:rPr>
+                <w:rFonts w:ascii="Arial" w:hAnsi="Arial" w:cs="Arial"/>
+                <w:sz w:val="22"/>
+                <w:szCs w:val="22"/>
+              </w:rPr>
+            </w:pPr>
+            <w:r>
+              <w:rPr>
+                <w:rFonts w:ascii="Arial" w:hAnsi="Arial" w:cs="Arial"/>
+                <w:sz w:val="22"/>
+                <w:szCs w:val="22"/>
+              </w:rPr>
+              <w:t>Private</w:t>
+            </w:r>
+          </w:p>
+        </w:tc>
+        <w:tc>
+          <w:tcPr>
+            <w:tcW w:w="1754" w:type="dxa"/>
+            <w:tcBorders>
+              <w:top w:val="single" w:sz="6" w:space="0" w:color="000000"/>
+              <w:left w:val="single" w:sz="6" w:space="0" w:color="000000"/>
+              <w:bottom w:val="single" w:sz="6" w:space="0" w:color="000000"/>
+              <w:right w:val="single" w:sz="8" w:space="0" w:color="000000"/>
+            </w:tcBorders>
+            <w:shd w:val="clear" w:color="auto" w:fill="auto"/>
+          </w:tcPr>
+          <w:p>
+            <w:pPr>
+              <w:pStyle w:val="Table-Text"/>
+              <w:rPr>
+                <w:rFonts w:ascii="Arial" w:hAnsi="Arial" w:cs="Arial"/>
+                <w:sz w:val="22"/>
+                <w:szCs w:val="22"/>
+              </w:rPr>
+            </w:pPr>
+            <w:r>
+              <w:rPr>
+                <w:rFonts w:ascii="Arial" w:hAnsi="Arial" w:cs="Arial"/>
+                <w:sz w:val="22"/>
+                <w:szCs w:val="22"/>
+              </w:rPr>
+              <w:t xml:space="preserve">The </w:t>
+            </w:r>
+            <w:r>
+              <w:rPr>
+                <w:rFonts w:ascii="Arial" w:hAnsi="Arial" w:cs="Arial"/>
+                <w:sz w:val="22"/>
+                <w:szCs w:val="22"/>
+              </w:rPr>
+              <w:t>implemented bot</w:t>
+            </w:r>
+          </w:p>
+        </w:tc>
+        <w:tc>
+          <w:tcPr>
+            <w:tcW w:w="1173" w:type="dxa"/>
+            <w:tcBorders>
+              <w:top w:val="single" w:sz="8" w:space="0" w:color="000000"/>
+              <w:left w:val="single" w:sz="8" w:space="0" w:color="000000"/>
+              <w:bottom w:val="single" w:sz="8" w:space="0" w:color="000000"/>
+              <w:right w:val="single" w:sz="8" w:space="0" w:color="000000"/>
+            </w:tcBorders>
+          </w:tcPr>
+          <w:p>
+            <w:pPr>
+              <w:pStyle w:val="Table-Text"/>
+              <w:rPr>
+                <w:rFonts w:ascii="Arial" w:hAnsi="Arial" w:cs="Arial"/>
+                <w:sz w:val="22"/>
+                <w:szCs w:val="22"/>
+              </w:rPr>
+            </w:pPr>
+            <w:r>
+              <w:rPr>
+                <w:rFonts w:ascii="Arial" w:hAnsi="Arial" w:cs="Arial"/>
+                <w:sz w:val="22"/>
+                <w:szCs w:val="22"/>
+              </w:rPr>
+              <w:t>N/A</w:t>
+            </w:r>
+          </w:p>
+        </w:tc>
+        <w:tc>
+          <w:tcPr>
+            <w:tcW w:w="2073" w:type="dxa"/>
+            <w:tcBorders>
+              <w:top w:val="single" w:sz="6" w:space="0" w:color="000000"/>
+              <w:left w:val="single" w:sz="8" w:space="0" w:color="000000"/>
+              <w:bottom w:val="single" w:sz="6" w:space="0" w:color="000000"/>
+              <w:right w:val="single" w:sz="12" w:space="0" w:color="000000"/>
+            </w:tcBorders>
+          </w:tcPr>
+          <w:p>
+            <w:pPr>
+              <w:pStyle w:val="Table-Text"/>
+              <w:rPr>
+                <w:rFonts w:ascii="Arial" w:hAnsi="Arial" w:cs="Arial"/>
+                <w:sz w:val="22"/>
+                <w:szCs w:val="22"/>
+              </w:rPr>
+            </w:pPr>
+            <w:r>
+              <w:rPr>
+                <w:rFonts w:ascii="Arial" w:hAnsi="Arial" w:cs="Arial"/>
+                <w:sz w:val="22"/>
+                <w:szCs w:val="22"/>
+              </w:rPr>
+              <w:t>Move Made</w:t>
+            </w:r>
+          </w:p>
+        </w:tc>
+      </w:tr>
+      <w:tr>
+        <w:tc>
+          <w:tcPr>
+            <w:tcW w:w="1527" w:type="dxa"/>
+            <w:tcBorders>
+              <w:top w:val="single" w:sz="6" w:space="0" w:color="000000"/>
+              <w:left w:val="single" w:sz="12" w:space="0" w:color="000000"/>
+              <w:bottom w:val="single" w:sz="6" w:space="0" w:color="000000"/>
+              <w:right w:val="single" w:sz="6" w:space="0" w:color="000000"/>
+            </w:tcBorders>
+            <w:shd w:val="clear" w:color="auto" w:fill="auto"/>
+          </w:tcPr>
+          <w:p>
+            <w:pPr>
+              <w:pStyle w:val="Table-Text"/>
+              <w:suppressAutoHyphens/>
+              <w:rPr>
+                <w:rFonts w:ascii="Arial" w:hAnsi="Arial" w:cs="Arial"/>
+                <w:sz w:val="22"/>
+                <w:szCs w:val="22"/>
+              </w:rPr>
+            </w:pPr>
+            <w:r>
+              <w:rPr>
+                <w:rFonts w:ascii="Arial" w:hAnsi="Arial" w:cs="Arial"/>
+                <w:sz w:val="22"/>
+                <w:szCs w:val="22"/>
+              </w:rPr>
+              <w:t>game_State</w:t>
+            </w:r>
+          </w:p>
+        </w:tc>
+        <w:tc>
+          <w:tcPr>
+            <w:tcW w:w="1528" w:type="dxa"/>
+            <w:tcBorders>
+              <w:top w:val="single" w:sz="6" w:space="0" w:color="000000"/>
+              <w:left w:val="single" w:sz="6" w:space="0" w:color="000000"/>
+              <w:bottom w:val="single" w:sz="6" w:space="0" w:color="000000"/>
+              <w:right w:val="single" w:sz="6" w:space="0" w:color="000000"/>
+            </w:tcBorders>
+            <w:shd w:val="clear" w:color="auto" w:fill="auto"/>
+          </w:tcPr>
+          <w:p>
+            <w:pPr>
+              <w:pStyle w:val="Table-Text"/>
+              <w:rPr>
+                <w:rFonts w:ascii="Arial" w:hAnsi="Arial" w:cs="Arial"/>
+                <w:sz w:val="22"/>
+                <w:szCs w:val="22"/>
+              </w:rPr>
+            </w:pPr>
+            <w:r>
+              <w:rPr>
+                <w:rFonts w:ascii="Arial" w:hAnsi="Arial" w:cs="Arial"/>
+                <w:sz w:val="22"/>
+                <w:szCs w:val="22"/>
+              </w:rPr>
+              <w:t>Win/Loss</w:t>
+            </w:r>
+          </w:p>
+        </w:tc>
+        <w:tc>
+          <w:tcPr>
+            <w:tcW w:w="1485" w:type="dxa"/>
+            <w:tcBorders>
+              <w:top w:val="single" w:sz="6" w:space="0" w:color="000000"/>
+              <w:left w:val="single" w:sz="6" w:space="0" w:color="000000"/>
+              <w:bottom w:val="single" w:sz="6" w:space="0" w:color="000000"/>
+              <w:right w:val="single" w:sz="6" w:space="0" w:color="000000"/>
+            </w:tcBorders>
+            <w:shd w:val="clear" w:color="auto" w:fill="auto"/>
+          </w:tcPr>
+          <w:p>
+            <w:pPr>
+              <w:pStyle w:val="Table-Text"/>
+              <w:rPr>
+                <w:rFonts w:ascii="Arial" w:hAnsi="Arial" w:cs="Arial"/>
+                <w:sz w:val="22"/>
+                <w:szCs w:val="22"/>
+              </w:rPr>
+            </w:pPr>
+            <w:r>
+              <w:rPr>
+                <w:rFonts w:ascii="Arial" w:hAnsi="Arial" w:cs="Arial"/>
+                <w:sz w:val="22"/>
+                <w:szCs w:val="22"/>
+              </w:rPr>
+              <w:t>Private</w:t>
+            </w:r>
+          </w:p>
+        </w:tc>
+        <w:tc>
+          <w:tcPr>
+            <w:tcW w:w="1754" w:type="dxa"/>
+            <w:tcBorders>
+              <w:top w:val="single" w:sz="6" w:space="0" w:color="000000"/>
+              <w:left w:val="single" w:sz="6" w:space="0" w:color="000000"/>
+              <w:bottom w:val="single" w:sz="6" w:space="0" w:color="000000"/>
+              <w:right w:val="single" w:sz="8" w:space="0" w:color="000000"/>
+            </w:tcBorders>
+            <w:shd w:val="clear" w:color="auto" w:fill="auto"/>
+          </w:tcPr>
+          <w:p>
+            <w:pPr>
+              <w:pStyle w:val="Table-Text"/>
+              <w:rPr>
+                <w:rFonts w:ascii="Arial" w:hAnsi="Arial" w:cs="Arial"/>
+                <w:sz w:val="22"/>
+                <w:szCs w:val="22"/>
+              </w:rPr>
+            </w:pPr>
+            <w:r>
+              <w:rPr>
+                <w:rFonts w:ascii="Arial" w:hAnsi="Arial" w:cs="Arial"/>
+                <w:sz w:val="22"/>
+                <w:szCs w:val="22"/>
+              </w:rPr>
+              <w:t>The state of the current game placed</w:t>
+            </w:r>
+          </w:p>
+        </w:tc>
+        <w:tc>
+          <w:tcPr>
+            <w:tcW w:w="1173" w:type="dxa"/>
+            <w:tcBorders>
+              <w:top w:val="single" w:sz="8" w:space="0" w:color="000000"/>
+              <w:left w:val="single" w:sz="8" w:space="0" w:color="000000"/>
+              <w:bottom w:val="single" w:sz="8" w:space="0" w:color="000000"/>
+              <w:right w:val="single" w:sz="8" w:space="0" w:color="000000"/>
+            </w:tcBorders>
+          </w:tcPr>
+          <w:p>
+            <w:pPr>
+              <w:pStyle w:val="Table-Text"/>
+              <w:rPr>
+                <w:rFonts w:ascii="Arial" w:hAnsi="Arial" w:cs="Arial"/>
+                <w:sz w:val="22"/>
+                <w:szCs w:val="22"/>
+              </w:rPr>
+            </w:pPr>
+            <w:r>
+              <w:rPr>
+                <w:rFonts w:ascii="Arial" w:hAnsi="Arial" w:cs="Arial"/>
+                <w:sz w:val="22"/>
+                <w:szCs w:val="22"/>
+              </w:rPr>
+              <w:t>Player checker count</w:t>
+            </w:r>
+          </w:p>
+        </w:tc>
+        <w:tc>
+          <w:tcPr>
+            <w:tcW w:w="2073" w:type="dxa"/>
+            <w:tcBorders>
+              <w:top w:val="single" w:sz="6" w:space="0" w:color="000000"/>
+              <w:left w:val="single" w:sz="8" w:space="0" w:color="000000"/>
+              <w:bottom w:val="single" w:sz="6" w:space="0" w:color="000000"/>
+              <w:right w:val="single" w:sz="12" w:space="0" w:color="000000"/>
+            </w:tcBorders>
+          </w:tcPr>
+          <w:p>
+            <w:pPr>
+              <w:pStyle w:val="Table-Text"/>
+              <w:rPr>
+                <w:rFonts w:ascii="Arial" w:hAnsi="Arial" w:cs="Arial"/>
+                <w:sz w:val="22"/>
+                <w:szCs w:val="22"/>
+              </w:rPr>
+            </w:pPr>
+            <w:r>
+              <w:rPr>
+                <w:rFonts w:ascii="Arial" w:hAnsi="Arial" w:cs="Arial"/>
+                <w:sz w:val="22"/>
+                <w:szCs w:val="22"/>
+              </w:rPr>
+              <w:t>Game closure or continue</w:t>
+            </w:r>
+          </w:p>
+        </w:tc>
+      </w:tr>
+      <w:tr>
+        <w:tc>
+          <w:tcPr>
+            <w:tcW w:w="1527" w:type="dxa"/>
+            <w:tcBorders>
+              <w:top w:val="single" w:sz="6" w:space="0" w:color="000000"/>
+              <w:left w:val="single" w:sz="12" w:space="0" w:color="000000"/>
+              <w:bottom w:val="single" w:sz="6" w:space="0" w:color="000000"/>
+              <w:right w:val="single" w:sz="6" w:space="0" w:color="000000"/>
+            </w:tcBorders>
+            <w:shd w:val="clear" w:color="auto" w:fill="auto"/>
+          </w:tcPr>
+          <w:p>
+            <w:pPr>
+              <w:pStyle w:val="Table-Text"/>
+              <w:suppressAutoHyphens/>
+              <w:rPr>
+                <w:rFonts w:ascii="Arial" w:hAnsi="Arial" w:cs="Arial"/>
+                <w:sz w:val="22"/>
+                <w:szCs w:val="22"/>
+              </w:rPr>
+            </w:pPr>
+            <w:r>
+              <w:rPr>
+                <w:rFonts w:ascii="Arial" w:hAnsi="Arial" w:cs="Arial"/>
+                <w:sz w:val="22"/>
+                <w:szCs w:val="22"/>
+              </w:rPr>
+              <w:t>game_Board</w:t>
+            </w:r>
+          </w:p>
+        </w:tc>
+        <w:tc>
+          <w:tcPr>
+            <w:tcW w:w="1528" w:type="dxa"/>
+            <w:tcBorders>
+              <w:top w:val="single" w:sz="6" w:space="0" w:color="000000"/>
+              <w:left w:val="single" w:sz="6" w:space="0" w:color="000000"/>
+              <w:bottom w:val="single" w:sz="6" w:space="0" w:color="000000"/>
+              <w:right w:val="single" w:sz="6" w:space="0" w:color="000000"/>
+            </w:tcBorders>
+            <w:shd w:val="clear" w:color="auto" w:fill="auto"/>
+          </w:tcPr>
+          <w:p>
+            <w:pPr>
+              <w:pStyle w:val="Table-Text"/>
+              <w:rPr>
+                <w:rFonts w:ascii="Arial" w:hAnsi="Arial" w:cs="Arial"/>
+                <w:sz w:val="22"/>
+                <w:szCs w:val="22"/>
+              </w:rPr>
+            </w:pPr>
+            <w:r>
+              <w:rPr>
+                <w:rFonts w:ascii="Arial" w:hAnsi="Arial" w:cs="Arial"/>
+                <w:sz w:val="22"/>
+                <w:szCs w:val="22"/>
+              </w:rPr>
+              <w:t>N/A</w:t>
+            </w:r>
+          </w:p>
+        </w:tc>
+        <w:tc>
+          <w:tcPr>
+            <w:tcW w:w="1485" w:type="dxa"/>
+            <w:tcBorders>
+              <w:top w:val="single" w:sz="6" w:space="0" w:color="000000"/>
+              <w:left w:val="single" w:sz="6" w:space="0" w:color="000000"/>
+              <w:bottom w:val="single" w:sz="6" w:space="0" w:color="000000"/>
+              <w:right w:val="single" w:sz="6" w:space="0" w:color="000000"/>
+            </w:tcBorders>
+            <w:shd w:val="clear" w:color="auto" w:fill="auto"/>
+          </w:tcPr>
+          <w:p>
+            <w:pPr>
+              <w:pStyle w:val="Table-Text"/>
+              <w:rPr>
+                <w:rFonts w:ascii="Arial" w:hAnsi="Arial" w:cs="Arial"/>
+                <w:sz w:val="22"/>
+                <w:szCs w:val="22"/>
+              </w:rPr>
+            </w:pPr>
+            <w:r>
+              <w:rPr>
+                <w:rFonts w:ascii="Arial" w:hAnsi="Arial" w:cs="Arial"/>
+                <w:sz w:val="22"/>
+                <w:szCs w:val="22"/>
+              </w:rPr>
+              <w:t>Private</w:t>
+            </w:r>
+          </w:p>
+        </w:tc>
+        <w:tc>
+          <w:tcPr>
+            <w:tcW w:w="1754" w:type="dxa"/>
+            <w:tcBorders>
+              <w:top w:val="single" w:sz="6" w:space="0" w:color="000000"/>
+              <w:left w:val="single" w:sz="6" w:space="0" w:color="000000"/>
+              <w:bottom w:val="single" w:sz="6" w:space="0" w:color="000000"/>
+              <w:right w:val="single" w:sz="8" w:space="0" w:color="000000"/>
+            </w:tcBorders>
+            <w:shd w:val="clear" w:color="auto" w:fill="auto"/>
+          </w:tcPr>
+          <w:p>
+            <w:pPr>
+              <w:pStyle w:val="Table-Text"/>
+              <w:rPr>
+                <w:rFonts w:ascii="Arial" w:hAnsi="Arial" w:cs="Arial"/>
+                <w:sz w:val="22"/>
+                <w:szCs w:val="22"/>
+              </w:rPr>
+            </w:pPr>
+            <w:r>
+              <w:rPr>
+                <w:rFonts w:ascii="Arial" w:hAnsi="Arial" w:cs="Arial"/>
+                <w:sz w:val="22"/>
+                <w:szCs w:val="22"/>
+              </w:rPr>
+              <w:t xml:space="preserve">Stores current </w:t>
+            </w:r>
+            <w:r>
+              <w:rPr>
+                <w:rFonts w:ascii="Arial" w:hAnsi="Arial" w:cs="Arial"/>
+                <w:sz w:val="22"/>
+                <w:szCs w:val="22"/>
+              </w:rPr>
+              <w:t>state of board</w:t>
+            </w:r>
+          </w:p>
+        </w:tc>
+        <w:tc>
+          <w:tcPr>
+            <w:tcW w:w="1173" w:type="dxa"/>
+            <w:tcBorders>
+              <w:top w:val="single" w:sz="8" w:space="0" w:color="000000"/>
+              <w:left w:val="single" w:sz="8" w:space="0" w:color="000000"/>
+              <w:bottom w:val="single" w:sz="8" w:space="0" w:color="000000"/>
+              <w:right w:val="single" w:sz="8" w:space="0" w:color="000000"/>
+            </w:tcBorders>
+          </w:tcPr>
+          <w:p>
+            <w:pPr>
+              <w:pStyle w:val="Table-Text"/>
+              <w:rPr>
+                <w:rFonts w:ascii="Arial" w:hAnsi="Arial" w:cs="Arial"/>
+                <w:sz w:val="22"/>
+                <w:szCs w:val="22"/>
+              </w:rPr>
+            </w:pPr>
+            <w:r>
+              <w:rPr>
+                <w:rFonts w:ascii="Arial" w:hAnsi="Arial" w:cs="Arial"/>
+                <w:sz w:val="22"/>
+                <w:szCs w:val="22"/>
+              </w:rPr>
+              <w:t>N/A</w:t>
+            </w:r>
+          </w:p>
+        </w:tc>
+        <w:tc>
+          <w:tcPr>
+            <w:tcW w:w="2073" w:type="dxa"/>
+            <w:tcBorders>
+              <w:top w:val="single" w:sz="6" w:space="0" w:color="000000"/>
+              <w:left w:val="single" w:sz="8" w:space="0" w:color="000000"/>
+              <w:bottom w:val="single" w:sz="6" w:space="0" w:color="000000"/>
+              <w:right w:val="single" w:sz="12" w:space="0" w:color="000000"/>
+            </w:tcBorders>
+          </w:tcPr>
+          <w:p>
+            <w:pPr>
+              <w:pStyle w:val="Table-Text"/>
+              <w:rPr>
+                <w:rFonts w:ascii="Arial" w:hAnsi="Arial" w:cs="Arial"/>
+                <w:sz w:val="22"/>
+                <w:szCs w:val="22"/>
+              </w:rPr>
+            </w:pPr>
+            <w:r>
+              <w:rPr>
+                <w:rFonts w:ascii="Arial" w:hAnsi="Arial" w:cs="Arial"/>
+                <w:sz w:val="22"/>
+                <w:szCs w:val="22"/>
+              </w:rPr>
+              <w:t>N/A</w:t>
+            </w:r>
+          </w:p>
+        </w:tc>
+      </w:tr>
+    </w:tbl>
+    <w:p>
+      <w:pPr>
+        <w:rPr>
+          <w:rFonts w:ascii="Arial" w:hAnsi="Arial"/>
+          <w:iCs/>
+          <w:sz w:val="22"/>
+        </w:rPr>
+      </w:pPr>
+    </w:p>
+    <w:p>
+      <w:pPr>
+        <w:rPr>
+          <w:rFonts w:ascii="Arial" w:hAnsi="Arial"/>
+          <w:iCs/>
+          <w:sz w:val="22"/>
+        </w:rPr>
+      </w:pPr>
+      <w:r>
+        <w:rPr>
+          <w:rFonts w:ascii="Arial" w:hAnsi="Arial"/>
+          <w:iCs/>
+          <w:sz w:val="22"/>
+        </w:rPr>
+        <w:t>Player Class:</w:t>
+      </w:r>
+    </w:p>
+    <w:p>
+      <w:pPr>
+        <w:rPr>
+          <w:rFonts w:ascii="Arial" w:hAnsi="Arial"/>
+          <w:iCs/>
+          <w:sz w:val="22"/>
+        </w:rPr>
+      </w:pPr>
+    </w:p>
+    <w:tbl>
+      <w:tblPr>
+        <w:tblW w:w="9540" w:type="dxa"/>
+        <w:tblInd w:w="-15" w:type="dxa"/>
+        <w:tblLook w:val="0000" w:firstRow="0" w:lastRow="0" w:firstColumn="0" w:lastColumn="0" w:noHBand="0" w:noVBand="0"/>
+      </w:tblPr>
+      <w:tblGrid>
+        <w:gridCol w:w="1586"/>
+        <w:gridCol w:w="1231"/>
+        <w:gridCol w:w="1249"/>
+        <w:gridCol w:w="5474"/>
+      </w:tblGrid>
+      <w:tr>
+        <w:trPr>
+          <w:tblHeader/>
+        </w:trPr>
+        <w:tc>
+          <w:tcPr>
+            <w:tcW w:w="1586" w:type="dxa"/>
+            <w:tcBorders>
+              <w:top w:val="single" w:sz="12" w:space="0" w:color="000000"/>
+              <w:left w:val="single" w:sz="12" w:space="0" w:color="000000"/>
+              <w:bottom w:val="single" w:sz="6" w:space="0" w:color="000000"/>
+              <w:right w:val="single" w:sz="6" w:space="0" w:color="000000"/>
+            </w:tcBorders>
+            <w:shd w:val="pct10" w:color="auto" w:fill="auto"/>
+          </w:tcPr>
+          <w:p>
+            <w:pPr>
+              <w:pStyle w:val="Table-ColHead"/>
+              <w:rPr>
+                <w:rFonts w:cs="Arial"/>
+                <w:sz w:val="22"/>
+                <w:szCs w:val="22"/>
+              </w:rPr>
+            </w:pPr>
+            <w:r>
+              <w:rPr>
+                <w:rFonts w:cs="Arial"/>
+                <w:sz w:val="22"/>
+                <w:szCs w:val="22"/>
+              </w:rPr>
+              <w:t>Name</w:t>
+            </w:r>
+          </w:p>
+        </w:tc>
+        <w:tc>
+          <w:tcPr>
+            <w:tcW w:w="1231" w:type="dxa"/>
+            <w:tcBorders>
+              <w:top w:val="single" w:sz="12" w:space="0" w:color="000000"/>
+              <w:left w:val="single" w:sz="6" w:space="0" w:color="000000"/>
+              <w:bottom w:val="single" w:sz="6" w:space="0" w:color="000000"/>
+              <w:right w:val="single" w:sz="6" w:space="0" w:color="000000"/>
+            </w:tcBorders>
+            <w:shd w:val="pct10" w:color="auto" w:fill="auto"/>
+          </w:tcPr>
+          <w:p>
+            <w:pPr>
+              <w:pStyle w:val="Table-ColHead"/>
+              <w:rPr>
+                <w:rFonts w:cs="Arial"/>
+                <w:sz w:val="22"/>
+                <w:szCs w:val="22"/>
+              </w:rPr>
+            </w:pPr>
+            <w:r>
+              <w:rPr>
+                <w:rFonts w:cs="Arial"/>
+                <w:sz w:val="22"/>
+                <w:szCs w:val="22"/>
+              </w:rPr>
+              <w:t>States</w:t>
+            </w:r>
+          </w:p>
+        </w:tc>
+        <w:tc>
+          <w:tcPr>
+            <w:tcW w:w="1249" w:type="dxa"/>
+            <w:tcBorders>
+              <w:top w:val="single" w:sz="12" w:space="0" w:color="000000"/>
+              <w:left w:val="single" w:sz="6" w:space="0" w:color="000000"/>
+              <w:bottom w:val="single" w:sz="6" w:space="0" w:color="000000"/>
+              <w:right w:val="single" w:sz="6" w:space="0" w:color="000000"/>
+            </w:tcBorders>
+            <w:shd w:val="pct10" w:color="auto" w:fill="auto"/>
+          </w:tcPr>
+          <w:p>
+            <w:pPr>
+              <w:pStyle w:val="Table-ColHead"/>
+              <w:rPr>
+                <w:rFonts w:cs="Arial"/>
+                <w:sz w:val="22"/>
+                <w:szCs w:val="22"/>
+              </w:rPr>
+            </w:pPr>
+            <w:r>
+              <w:rPr>
+                <w:rFonts w:cs="Arial"/>
+                <w:sz w:val="22"/>
+                <w:szCs w:val="22"/>
+              </w:rPr>
+              <w:t>Access</w:t>
+            </w:r>
+          </w:p>
+        </w:tc>
+        <w:tc>
+          <w:tcPr>
+            <w:tcW w:w="5474" w:type="dxa"/>
+            <w:tcBorders>
+              <w:top w:val="single" w:sz="12" w:space="0" w:color="000000"/>
+              <w:left w:val="single" w:sz="6" w:space="0" w:color="000000"/>
+              <w:bottom w:val="single" w:sz="6" w:space="0" w:color="000000"/>
+              <w:right w:val="single" w:sz="8" w:space="0" w:color="000000"/>
+            </w:tcBorders>
+            <w:shd w:val="pct10" w:color="auto" w:fill="auto"/>
+          </w:tcPr>
+          <w:p>
+            <w:pPr>
+              <w:pStyle w:val="Table-ColHead"/>
+              <w:rPr>
+                <w:rFonts w:cs="Arial"/>
+                <w:sz w:val="22"/>
+                <w:szCs w:val="22"/>
+              </w:rPr>
+            </w:pPr>
+            <w:r>
+              <w:rPr>
+                <w:rFonts w:cs="Arial"/>
+                <w:sz w:val="22"/>
+                <w:szCs w:val="22"/>
+              </w:rPr>
+              <w:t>Description</w:t>
+            </w:r>
+          </w:p>
+        </w:tc>
+      </w:tr>
+      <w:tr>
+        <w:trPr>
+          <w:trHeight w:val="367"/>
+        </w:trPr>
+        <w:tc>
+          <w:tcPr>
+            <w:tcW w:w="1586" w:type="dxa"/>
+            <w:tcBorders>
+              <w:top w:val="single" w:sz="6" w:space="0" w:color="000000"/>
+              <w:left w:val="single" w:sz="12" w:space="0" w:color="000000"/>
+              <w:bottom w:val="single" w:sz="6" w:space="0" w:color="000000"/>
+              <w:right w:val="single" w:sz="6" w:space="0" w:color="000000"/>
+            </w:tcBorders>
+            <w:shd w:val="clear" w:color="auto" w:fill="auto"/>
+          </w:tcPr>
+          <w:p>
+            <w:pPr>
+              <w:pStyle w:val="Table-Text"/>
+              <w:suppressAutoHyphens/>
+              <w:rPr>
+                <w:rFonts w:ascii="Arial" w:hAnsi="Arial" w:cs="Arial"/>
+                <w:sz w:val="22"/>
+                <w:szCs w:val="22"/>
+              </w:rPr>
+            </w:pPr>
+            <w:r>
+              <w:rPr>
+                <w:rFonts w:ascii="Arial" w:hAnsi="Arial" w:cs="Arial"/>
+                <w:sz w:val="22"/>
+                <w:szCs w:val="22"/>
+              </w:rPr>
+              <w:t>player_State</w:t>
+            </w:r>
+          </w:p>
+        </w:tc>
+        <w:tc>
+          <w:tcPr>
+            <w:tcW w:w="1231" w:type="dxa"/>
+            <w:tcBorders>
+              <w:top w:val="single" w:sz="6" w:space="0" w:color="000000"/>
+              <w:left w:val="single" w:sz="6" w:space="0" w:color="000000"/>
+              <w:bottom w:val="single" w:sz="6" w:space="0" w:color="000000"/>
+              <w:right w:val="single" w:sz="6" w:space="0" w:color="000000"/>
+            </w:tcBorders>
+            <w:shd w:val="clear" w:color="auto" w:fill="auto"/>
+          </w:tcPr>
+          <w:p>
+            <w:pPr>
+              <w:pStyle w:val="Table-Text"/>
+              <w:rPr>
+                <w:rFonts w:ascii="Arial" w:hAnsi="Arial" w:cs="Arial"/>
+                <w:sz w:val="22"/>
+                <w:szCs w:val="22"/>
+              </w:rPr>
+            </w:pPr>
+            <w:r>
+              <w:rPr>
+                <w:rFonts w:ascii="Arial" w:hAnsi="Arial" w:cs="Arial"/>
+                <w:sz w:val="22"/>
+                <w:szCs w:val="22"/>
+              </w:rPr>
+              <w:t>Wait or move</w:t>
+            </w:r>
+          </w:p>
+        </w:tc>
+        <w:tc>
+          <w:tcPr>
+            <w:tcW w:w="1249" w:type="dxa"/>
+            <w:tcBorders>
+              <w:top w:val="single" w:sz="6" w:space="0" w:color="000000"/>
+              <w:left w:val="single" w:sz="6" w:space="0" w:color="000000"/>
+              <w:bottom w:val="single" w:sz="6" w:space="0" w:color="000000"/>
+              <w:right w:val="single" w:sz="6" w:space="0" w:color="000000"/>
+            </w:tcBorders>
+            <w:shd w:val="clear" w:color="auto" w:fill="auto"/>
+          </w:tcPr>
+          <w:p>
+            <w:pPr>
+              <w:pStyle w:val="Table-Text"/>
+              <w:rPr>
+                <w:rFonts w:ascii="Arial" w:hAnsi="Arial" w:cs="Arial"/>
+                <w:sz w:val="22"/>
+                <w:szCs w:val="22"/>
+              </w:rPr>
+            </w:pPr>
+            <w:r>
+              <w:rPr>
+                <w:rFonts w:ascii="Arial" w:hAnsi="Arial" w:cs="Arial"/>
+                <w:sz w:val="22"/>
+                <w:szCs w:val="22"/>
+              </w:rPr>
+              <w:t>Private</w:t>
+            </w:r>
+          </w:p>
+        </w:tc>
+        <w:tc>
+          <w:tcPr>
+            <w:tcW w:w="5474" w:type="dxa"/>
+            <w:tcBorders>
+              <w:top w:val="single" w:sz="6" w:space="0" w:color="000000"/>
+              <w:left w:val="single" w:sz="6" w:space="0" w:color="000000"/>
+              <w:bottom w:val="single" w:sz="6" w:space="0" w:color="000000"/>
+              <w:right w:val="single" w:sz="8" w:space="0" w:color="000000"/>
+            </w:tcBorders>
+            <w:shd w:val="clear" w:color="auto" w:fill="auto"/>
+          </w:tcPr>
+          <w:p>
+            <w:pPr>
+              <w:pStyle w:val="ListBullet"/>
+              <w:numPr>
+                <w:ilvl w:val="0"/>
+                <w:numId w:val="0"/>
+              </w:numPr>
+              <w:ind w:left="360" w:hanging="360"/>
+              <w:rPr>
+                <w:rFonts w:ascii="Arial" w:hAnsi="Arial" w:cs="Arial"/>
+                <w:sz w:val="22"/>
+                <w:szCs w:val="22"/>
+              </w:rPr>
+            </w:pPr>
+            <w:r>
+              <w:rPr>
+                <w:rFonts w:ascii="Arial" w:hAnsi="Arial" w:cs="Arial"/>
+                <w:sz w:val="22"/>
+                <w:szCs w:val="22"/>
+              </w:rPr>
+              <w:t>The status of a player</w:t>
+            </w:r>
+          </w:p>
+        </w:tc>
+      </w:tr>
+      <w:tr>
+        <w:tc>
+          <w:tcPr>
+            <w:tcW w:w="1586" w:type="dxa"/>
+            <w:tcBorders>
+              <w:top w:val="single" w:sz="6" w:space="0" w:color="000000"/>
+              <w:left w:val="single" w:sz="12" w:space="0" w:color="000000"/>
+              <w:bottom w:val="single" w:sz="6" w:space="0" w:color="000000"/>
+              <w:right w:val="single" w:sz="6" w:space="0" w:color="000000"/>
+            </w:tcBorders>
+            <w:shd w:val="clear" w:color="auto" w:fill="auto"/>
+          </w:tcPr>
+          <w:p>
+            <w:pPr>
+              <w:pStyle w:val="Table-Text"/>
+              <w:suppressAutoHyphens/>
+              <w:rPr>
+                <w:rFonts w:ascii="Arial" w:hAnsi="Arial" w:cs="Arial"/>
+                <w:sz w:val="22"/>
+                <w:szCs w:val="22"/>
+              </w:rPr>
+            </w:pPr>
+            <w:r>
+              <w:rPr>
+                <w:rFonts w:ascii="Arial" w:hAnsi="Arial" w:cs="Arial"/>
+                <w:sz w:val="22"/>
+                <w:szCs w:val="22"/>
+              </w:rPr>
+              <w:t>player_Moves</w:t>
+            </w:r>
+          </w:p>
+        </w:tc>
+        <w:tc>
+          <w:tcPr>
+            <w:tcW w:w="1231" w:type="dxa"/>
+            <w:tcBorders>
+              <w:top w:val="single" w:sz="6" w:space="0" w:color="000000"/>
+              <w:left w:val="single" w:sz="6" w:space="0" w:color="000000"/>
+              <w:bottom w:val="single" w:sz="6" w:space="0" w:color="000000"/>
+              <w:right w:val="single" w:sz="6" w:space="0" w:color="000000"/>
+            </w:tcBorders>
+            <w:shd w:val="clear" w:color="auto" w:fill="auto"/>
+          </w:tcPr>
+          <w:p>
+            <w:pPr>
+              <w:pStyle w:val="Table-Text"/>
+              <w:rPr>
+                <w:rFonts w:ascii="Arial" w:hAnsi="Arial" w:cs="Arial"/>
+                <w:sz w:val="22"/>
+                <w:szCs w:val="22"/>
+              </w:rPr>
+            </w:pPr>
+            <w:r>
+              <w:rPr>
+                <w:rFonts w:ascii="Arial" w:hAnsi="Arial" w:cs="Arial"/>
+                <w:sz w:val="22"/>
+                <w:szCs w:val="22"/>
+              </w:rPr>
+              <w:t>N/A</w:t>
+            </w:r>
+          </w:p>
+        </w:tc>
+        <w:tc>
+          <w:tcPr>
+            <w:tcW w:w="1249" w:type="dxa"/>
+            <w:tcBorders>
+              <w:top w:val="single" w:sz="6" w:space="0" w:color="000000"/>
+              <w:left w:val="single" w:sz="6" w:space="0" w:color="000000"/>
+              <w:bottom w:val="single" w:sz="6" w:space="0" w:color="000000"/>
+              <w:right w:val="single" w:sz="6" w:space="0" w:color="000000"/>
+            </w:tcBorders>
+            <w:shd w:val="clear" w:color="auto" w:fill="auto"/>
+          </w:tcPr>
+          <w:p>
+            <w:pPr>
+              <w:pStyle w:val="Table-Text"/>
+              <w:rPr>
+                <w:rFonts w:ascii="Arial" w:hAnsi="Arial" w:cs="Arial"/>
+                <w:sz w:val="22"/>
+                <w:szCs w:val="22"/>
+              </w:rPr>
+            </w:pPr>
+            <w:r>
+              <w:rPr>
+                <w:rFonts w:ascii="Arial" w:hAnsi="Arial" w:cs="Arial"/>
+                <w:sz w:val="22"/>
+                <w:szCs w:val="22"/>
+              </w:rPr>
+              <w:t>Private</w:t>
+            </w:r>
+          </w:p>
+        </w:tc>
+        <w:tc>
+          <w:tcPr>
+            <w:tcW w:w="5474" w:type="dxa"/>
+            <w:tcBorders>
+              <w:top w:val="single" w:sz="6" w:space="0" w:color="000000"/>
+              <w:left w:val="single" w:sz="6" w:space="0" w:color="000000"/>
+              <w:bottom w:val="single" w:sz="6" w:space="0" w:color="000000"/>
+              <w:right w:val="single" w:sz="8" w:space="0" w:color="000000"/>
+            </w:tcBorders>
+            <w:shd w:val="clear" w:color="auto" w:fill="auto"/>
+          </w:tcPr>
+          <w:p>
+            <w:pPr>
+              <w:pStyle w:val="Table-Text"/>
+              <w:rPr>
+                <w:rFonts w:ascii="Arial" w:hAnsi="Arial" w:cs="Arial"/>
+                <w:sz w:val="22"/>
+                <w:szCs w:val="22"/>
+              </w:rPr>
+            </w:pPr>
+            <w:r>
+              <w:rPr>
+                <w:rFonts w:ascii="Arial" w:hAnsi="Arial" w:cs="Arial"/>
+                <w:sz w:val="22"/>
+                <w:szCs w:val="22"/>
+              </w:rPr>
+              <w:t>The current possible moves</w:t>
+            </w:r>
+          </w:p>
+        </w:tc>
+      </w:tr>
+      <w:tr>
+        <w:tc>
+          <w:tcPr>
+            <w:tcW w:w="1586" w:type="dxa"/>
+            <w:tcBorders>
+              <w:top w:val="single" w:sz="6" w:space="0" w:color="000000"/>
+              <w:left w:val="single" w:sz="12" w:space="0" w:color="000000"/>
+              <w:bottom w:val="single" w:sz="12" w:space="0" w:color="000000"/>
+              <w:right w:val="single" w:sz="6" w:space="0" w:color="000000"/>
+            </w:tcBorders>
+            <w:shd w:val="clear" w:color="auto" w:fill="auto"/>
+          </w:tcPr>
+          <w:p>
+            <w:pPr>
+              <w:pStyle w:val="Table-Text"/>
+              <w:suppressAutoHyphens/>
+              <w:rPr>
+                <w:rFonts w:ascii="Arial" w:hAnsi="Arial" w:cs="Arial"/>
+                <w:sz w:val="22"/>
+                <w:szCs w:val="22"/>
+              </w:rPr>
+            </w:pPr>
+            <w:r>
+              <w:rPr>
+                <w:rFonts w:ascii="Arial" w:hAnsi="Arial" w:cs="Arial"/>
+                <w:sz w:val="22"/>
+                <w:szCs w:val="22"/>
+              </w:rPr>
+              <w:t>player_Move</w:t>
+            </w:r>
+          </w:p>
+        </w:tc>
+        <w:tc>
+          <w:tcPr>
+            <w:tcW w:w="1231" w:type="dxa"/>
+            <w:tcBorders>
+              <w:top w:val="single" w:sz="6" w:space="0" w:color="000000"/>
+              <w:left w:val="single" w:sz="6" w:space="0" w:color="000000"/>
+              <w:bottom w:val="single" w:sz="12" w:space="0" w:color="000000"/>
+              <w:right w:val="single" w:sz="6" w:space="0" w:color="000000"/>
+            </w:tcBorders>
+            <w:shd w:val="clear" w:color="auto" w:fill="auto"/>
+          </w:tcPr>
+          <w:p>
+            <w:pPr>
+              <w:pStyle w:val="Table-Text"/>
+              <w:rPr>
+                <w:rFonts w:ascii="Arial" w:hAnsi="Arial" w:cs="Arial"/>
+                <w:sz w:val="22"/>
+                <w:szCs w:val="22"/>
+              </w:rPr>
+            </w:pPr>
+            <w:r>
+              <w:rPr>
+                <w:rFonts w:ascii="Arial" w:hAnsi="Arial" w:cs="Arial"/>
+                <w:sz w:val="22"/>
+                <w:szCs w:val="22"/>
+              </w:rPr>
+              <w:t>N/A</w:t>
+            </w:r>
+          </w:p>
+        </w:tc>
+        <w:tc>
+          <w:tcPr>
+            <w:tcW w:w="1249" w:type="dxa"/>
+            <w:tcBorders>
+              <w:top w:val="single" w:sz="6" w:space="0" w:color="000000"/>
+              <w:left w:val="single" w:sz="6" w:space="0" w:color="000000"/>
+              <w:bottom w:val="single" w:sz="12" w:space="0" w:color="000000"/>
+              <w:right w:val="single" w:sz="6" w:space="0" w:color="000000"/>
+            </w:tcBorders>
+            <w:shd w:val="clear" w:color="auto" w:fill="auto"/>
+          </w:tcPr>
+          <w:p>
+            <w:pPr>
+              <w:pStyle w:val="Table-Text"/>
+              <w:rPr>
+                <w:rFonts w:ascii="Arial" w:hAnsi="Arial" w:cs="Arial"/>
+                <w:sz w:val="22"/>
+                <w:szCs w:val="22"/>
+              </w:rPr>
+            </w:pPr>
+            <w:r>
+              <w:rPr>
+                <w:rFonts w:ascii="Arial" w:hAnsi="Arial" w:cs="Arial"/>
+                <w:sz w:val="22"/>
+                <w:szCs w:val="22"/>
+              </w:rPr>
+              <w:t>Private</w:t>
+            </w:r>
+          </w:p>
+        </w:tc>
+        <w:tc>
+          <w:tcPr>
+            <w:tcW w:w="5474" w:type="dxa"/>
+            <w:tcBorders>
+              <w:top w:val="single" w:sz="6" w:space="0" w:color="000000"/>
+              <w:left w:val="single" w:sz="6" w:space="0" w:color="000000"/>
+              <w:bottom w:val="single" w:sz="12" w:space="0" w:color="000000"/>
+              <w:right w:val="single" w:sz="8" w:space="0" w:color="000000"/>
+            </w:tcBorders>
+            <w:shd w:val="clear" w:color="auto" w:fill="auto"/>
+          </w:tcPr>
+          <w:p>
+            <w:pPr>
+              <w:pStyle w:val="Table-Text"/>
+              <w:rPr>
+                <w:rFonts w:ascii="Arial" w:hAnsi="Arial" w:cs="Arial"/>
+                <w:sz w:val="22"/>
+                <w:szCs w:val="22"/>
+              </w:rPr>
+            </w:pPr>
+            <w:r>
+              <w:rPr>
+                <w:rFonts w:ascii="Arial" w:hAnsi="Arial" w:cs="Arial"/>
+                <w:sz w:val="22"/>
+                <w:szCs w:val="22"/>
+              </w:rPr>
+              <w:t>Move a player made</w:t>
+            </w:r>
+          </w:p>
+        </w:tc>
+      </w:tr>
+    </w:tbl>
+    <w:p>
+      <w:pPr>
+        <w:rPr>
+          <w:rFonts w:ascii="Arial" w:hAnsi="Arial"/>
+          <w:iCs/>
+          <w:sz w:val="22"/>
+        </w:rPr>
+      </w:pPr>
+    </w:p>
+    <w:p>
+      <w:pPr>
+        <w:rPr>
+          <w:rFonts w:ascii="Arial" w:hAnsi="Arial"/>
+          <w:iCs/>
+          <w:sz w:val="22"/>
+        </w:rPr>
+      </w:pPr>
+      <w:r>
+        <w:rPr>
+          <w:rFonts w:ascii="Arial" w:hAnsi="Arial"/>
+          <w:iCs/>
+          <w:sz w:val="22"/>
+        </w:rPr>
+        <w:t>Board class:</w:t>
+      </w:r>
+    </w:p>
+    <w:p>
+      <w:pPr>
+        <w:rPr>
+          <w:rFonts w:ascii="Arial" w:hAnsi="Arial"/>
+          <w:iCs/>
+          <w:sz w:val="22"/>
+        </w:rPr>
+      </w:pPr>
+    </w:p>
+    <w:tbl>
+      <w:tblPr>
+        <w:tblW w:w="9540" w:type="dxa"/>
+        <w:tblInd w:w="-15" w:type="dxa"/>
+        <w:tblLook w:val="0000" w:firstRow="0" w:lastRow="0" w:firstColumn="0" w:lastColumn="0" w:noHBand="0" w:noVBand="0"/>
+      </w:tblPr>
+      <w:tblGrid>
+        <w:gridCol w:w="1476"/>
+        <w:gridCol w:w="1245"/>
+        <w:gridCol w:w="1258"/>
+        <w:gridCol w:w="5561"/>
+      </w:tblGrid>
+      <w:tr>
+        <w:trPr>
+          <w:tblHeader/>
+        </w:trPr>
+        <w:tc>
+          <w:tcPr>
+            <w:tcW w:w="1476" w:type="dxa"/>
+            <w:tcBorders>
+              <w:top w:val="single" w:sz="12" w:space="0" w:color="000000"/>
+              <w:left w:val="single" w:sz="12" w:space="0" w:color="000000"/>
+              <w:bottom w:val="single" w:sz="6" w:space="0" w:color="000000"/>
+              <w:right w:val="single" w:sz="6" w:space="0" w:color="000000"/>
+            </w:tcBorders>
+            <w:shd w:val="pct10" w:color="auto" w:fill="auto"/>
+          </w:tcPr>
+          <w:p>
+            <w:pPr>
+              <w:pStyle w:val="Table-ColHead"/>
+              <w:rPr>
+                <w:rFonts w:cs="Arial"/>
+                <w:sz w:val="22"/>
+                <w:szCs w:val="22"/>
+              </w:rPr>
+            </w:pPr>
+            <w:r>
+              <w:rPr>
+                <w:rFonts w:cs="Arial"/>
+                <w:sz w:val="22"/>
+                <w:szCs w:val="22"/>
+              </w:rPr>
+              <w:t>Name</w:t>
+            </w:r>
+          </w:p>
+        </w:tc>
+        <w:tc>
+          <w:tcPr>
+            <w:tcW w:w="1245" w:type="dxa"/>
+            <w:tcBorders>
+              <w:top w:val="single" w:sz="12" w:space="0" w:color="000000"/>
+              <w:left w:val="single" w:sz="6" w:space="0" w:color="000000"/>
+              <w:bottom w:val="single" w:sz="6" w:space="0" w:color="000000"/>
+              <w:right w:val="single" w:sz="6" w:space="0" w:color="000000"/>
+            </w:tcBorders>
+            <w:shd w:val="pct10" w:color="auto" w:fill="auto"/>
+          </w:tcPr>
+          <w:p>
+            <w:pPr>
+              <w:pStyle w:val="Table-ColHead"/>
+              <w:rPr>
+                <w:rFonts w:cs="Arial"/>
+                <w:sz w:val="22"/>
+                <w:szCs w:val="22"/>
+              </w:rPr>
+            </w:pPr>
+            <w:r>
+              <w:rPr>
+                <w:rFonts w:cs="Arial"/>
+                <w:sz w:val="22"/>
+                <w:szCs w:val="22"/>
+              </w:rPr>
+              <w:t>States</w:t>
+            </w:r>
+          </w:p>
+        </w:tc>
+        <w:tc>
+          <w:tcPr>
+            <w:tcW w:w="1258" w:type="dxa"/>
+            <w:tcBorders>
+              <w:top w:val="single" w:sz="12" w:space="0" w:color="000000"/>
+              <w:left w:val="single" w:sz="6" w:space="0" w:color="000000"/>
+              <w:bottom w:val="single" w:sz="6" w:space="0" w:color="000000"/>
+              <w:right w:val="single" w:sz="6" w:space="0" w:color="000000"/>
+            </w:tcBorders>
+            <w:shd w:val="pct10" w:color="auto" w:fill="auto"/>
+          </w:tcPr>
+          <w:p>
+            <w:pPr>
+              <w:pStyle w:val="Table-ColHead"/>
+              <w:rPr>
+                <w:rFonts w:cs="Arial"/>
+                <w:sz w:val="22"/>
+                <w:szCs w:val="22"/>
+              </w:rPr>
+            </w:pPr>
+            <w:r>
+              <w:rPr>
+                <w:rFonts w:cs="Arial"/>
+                <w:sz w:val="22"/>
+                <w:szCs w:val="22"/>
+              </w:rPr>
+              <w:t>Access</w:t>
+            </w:r>
+          </w:p>
+        </w:tc>
+        <w:tc>
+          <w:tcPr>
+            <w:tcW w:w="5561" w:type="dxa"/>
+            <w:tcBorders>
+              <w:top w:val="single" w:sz="12" w:space="0" w:color="000000"/>
+              <w:left w:val="single" w:sz="6" w:space="0" w:color="000000"/>
+              <w:bottom w:val="single" w:sz="6" w:space="0" w:color="000000"/>
+              <w:right w:val="single" w:sz="8" w:space="0" w:color="000000"/>
+            </w:tcBorders>
+            <w:shd w:val="pct10" w:color="auto" w:fill="auto"/>
+          </w:tcPr>
+          <w:p>
+            <w:pPr>
+              <w:pStyle w:val="Table-ColHead"/>
+              <w:rPr>
+                <w:rFonts w:cs="Arial"/>
+                <w:sz w:val="22"/>
+                <w:szCs w:val="22"/>
+              </w:rPr>
+            </w:pPr>
+            <w:r>
+              <w:rPr>
+                <w:rFonts w:cs="Arial"/>
+                <w:sz w:val="22"/>
+                <w:szCs w:val="22"/>
+              </w:rPr>
+              <w:t>Description</w:t>
+            </w:r>
+          </w:p>
+        </w:tc>
+      </w:tr>
+      <w:tr>
+        <w:trPr>
+          <w:trHeight w:val="367"/>
+        </w:trPr>
+        <w:tc>
+          <w:tcPr>
+            <w:tcW w:w="1476" w:type="dxa"/>
+            <w:tcBorders>
+              <w:top w:val="single" w:sz="6" w:space="0" w:color="000000"/>
+              <w:left w:val="single" w:sz="12" w:space="0" w:color="000000"/>
+              <w:bottom w:val="single" w:sz="6" w:space="0" w:color="000000"/>
+              <w:right w:val="single" w:sz="6" w:space="0" w:color="000000"/>
+            </w:tcBorders>
+            <w:shd w:val="clear" w:color="auto" w:fill="auto"/>
+          </w:tcPr>
+          <w:p>
+            <w:pPr>
+              <w:pStyle w:val="Table-Text"/>
+              <w:suppressAutoHyphens/>
+              <w:rPr>
+                <w:rFonts w:ascii="Arial" w:hAnsi="Arial" w:cs="Arial"/>
+                <w:sz w:val="22"/>
+                <w:szCs w:val="22"/>
+              </w:rPr>
+            </w:pPr>
+            <w:r>
+              <w:rPr>
+                <w:rFonts w:ascii="Arial" w:hAnsi="Arial" w:cs="Arial"/>
+                <w:sz w:val="22"/>
+                <w:szCs w:val="22"/>
+              </w:rPr>
+              <w:t>board_State</w:t>
+            </w:r>
+          </w:p>
+        </w:tc>
+        <w:tc>
+          <w:tcPr>
+            <w:tcW w:w="1245" w:type="dxa"/>
+            <w:tcBorders>
+              <w:top w:val="single" w:sz="6" w:space="0" w:color="000000"/>
+              <w:left w:val="single" w:sz="6" w:space="0" w:color="000000"/>
+              <w:bottom w:val="single" w:sz="6" w:space="0" w:color="000000"/>
+              <w:right w:val="single" w:sz="6" w:space="0" w:color="000000"/>
+            </w:tcBorders>
+            <w:shd w:val="clear" w:color="auto" w:fill="auto"/>
+          </w:tcPr>
+          <w:p>
+            <w:pPr>
+              <w:pStyle w:val="Table-Text"/>
+              <w:rPr>
+                <w:rFonts w:ascii="Arial" w:hAnsi="Arial" w:cs="Arial"/>
+                <w:sz w:val="22"/>
+                <w:szCs w:val="22"/>
+              </w:rPr>
+            </w:pPr>
+            <w:r>
+              <w:rPr>
+                <w:rFonts w:ascii="Arial" w:hAnsi="Arial" w:cs="Arial"/>
+                <w:sz w:val="22"/>
+                <w:szCs w:val="22"/>
+              </w:rPr>
+              <w:t>Position of pieces on board</w:t>
+            </w:r>
+          </w:p>
+        </w:tc>
+        <w:tc>
+          <w:tcPr>
+            <w:tcW w:w="1258" w:type="dxa"/>
+            <w:tcBorders>
+              <w:top w:val="single" w:sz="6" w:space="0" w:color="000000"/>
+              <w:left w:val="single" w:sz="6" w:space="0" w:color="000000"/>
+              <w:bottom w:val="single" w:sz="6" w:space="0" w:color="000000"/>
+              <w:right w:val="single" w:sz="6" w:space="0" w:color="000000"/>
+            </w:tcBorders>
+            <w:shd w:val="clear" w:color="auto" w:fill="auto"/>
+          </w:tcPr>
+          <w:p>
+            <w:pPr>
+              <w:pStyle w:val="Table-Text"/>
+              <w:rPr>
+                <w:rFonts w:ascii="Arial" w:hAnsi="Arial" w:cs="Arial"/>
+                <w:sz w:val="22"/>
+                <w:szCs w:val="22"/>
+              </w:rPr>
+            </w:pPr>
+            <w:r>
+              <w:rPr>
+                <w:rFonts w:ascii="Arial" w:hAnsi="Arial" w:cs="Arial"/>
+                <w:sz w:val="22"/>
+                <w:szCs w:val="22"/>
+              </w:rPr>
+              <w:t>Private</w:t>
+            </w:r>
+          </w:p>
+        </w:tc>
+        <w:tc>
+          <w:tcPr>
+            <w:tcW w:w="5561" w:type="dxa"/>
+            <w:tcBorders>
+              <w:top w:val="single" w:sz="6" w:space="0" w:color="000000"/>
+              <w:left w:val="single" w:sz="6" w:space="0" w:color="000000"/>
+              <w:bottom w:val="single" w:sz="6" w:space="0" w:color="000000"/>
+              <w:right w:val="single" w:sz="8" w:space="0" w:color="000000"/>
+            </w:tcBorders>
+            <w:shd w:val="clear" w:color="auto" w:fill="auto"/>
+          </w:tcPr>
+          <w:p>
+            <w:pPr>
+              <w:pStyle w:val="ListBullet"/>
+              <w:numPr>
+                <w:ilvl w:val="0"/>
+                <w:numId w:val="0"/>
+              </w:numPr>
+              <w:ind w:left="360" w:hanging="360"/>
+              <w:rPr>
+                <w:rFonts w:ascii="Arial" w:hAnsi="Arial" w:cs="Arial"/>
+                <w:sz w:val="22"/>
+                <w:szCs w:val="22"/>
+              </w:rPr>
+            </w:pPr>
+            <w:r>
+              <w:rPr>
+                <w:rFonts w:ascii="Arial" w:hAnsi="Arial" w:cs="Arial"/>
+                <w:sz w:val="22"/>
+                <w:szCs w:val="22"/>
+              </w:rPr>
+              <w:t>The current status</w:t>
+            </w:r>
+          </w:p>
+          <w:p>
+            <w:pPr>
+              <w:pStyle w:val="ListBullet"/>
+              <w:numPr>
+                <w:ilvl w:val="0"/>
+                <w:numId w:val="0"/>
+              </w:numPr>
+              <w:ind w:left="360" w:hanging="360"/>
+              <w:rPr>
+                <w:rFonts w:ascii="Arial" w:hAnsi="Arial" w:cs="Arial"/>
+                <w:sz w:val="22"/>
+                <w:szCs w:val="22"/>
+              </w:rPr>
+            </w:pPr>
+            <w:r>
+              <w:rPr>
+                <w:rFonts w:ascii="Arial" w:hAnsi="Arial" w:cs="Arial"/>
+                <w:sz w:val="22"/>
+                <w:szCs w:val="22"/>
+              </w:rPr>
+              <w:t>of the board</w:t>
+            </w:r>
+          </w:p>
+        </w:tc>
+      </w:tr>
+      <w:tr>
+        <w:trPr>
+          <w:trHeight w:val="367"/>
+        </w:trPr>
+        <w:tc>
+          <w:tcPr>
+            <w:tcW w:w="1476" w:type="dxa"/>
+            <w:tcBorders>
+              <w:top w:val="single" w:sz="6" w:space="0" w:color="000000"/>
+              <w:left w:val="single" w:sz="12" w:space="0" w:color="000000"/>
+              <w:bottom w:val="single" w:sz="6" w:space="0" w:color="000000"/>
+              <w:right w:val="single" w:sz="6" w:space="0" w:color="000000"/>
+            </w:tcBorders>
+            <w:shd w:val="clear" w:color="auto" w:fill="auto"/>
+          </w:tcPr>
+          <w:p>
+            <w:pPr>
+              <w:pStyle w:val="Table-Text"/>
+              <w:suppressAutoHyphens/>
+              <w:rPr>
+                <w:rFonts w:ascii="Arial" w:hAnsi="Arial" w:cs="Arial"/>
+                <w:sz w:val="22"/>
+                <w:szCs w:val="22"/>
+              </w:rPr>
+            </w:pPr>
+            <w:r>
+              <w:rPr>
+                <w:rFonts w:ascii="Arial" w:hAnsi="Arial" w:cs="Arial"/>
+                <w:sz w:val="22"/>
+                <w:szCs w:val="22"/>
+              </w:rPr>
+              <w:t>Valid_Moves</w:t>
+            </w:r>
+          </w:p>
+        </w:tc>
+        <w:tc>
+          <w:tcPr>
+            <w:tcW w:w="1245" w:type="dxa"/>
+            <w:tcBorders>
+              <w:top w:val="single" w:sz="6" w:space="0" w:color="000000"/>
+              <w:left w:val="single" w:sz="6" w:space="0" w:color="000000"/>
+              <w:bottom w:val="single" w:sz="6" w:space="0" w:color="000000"/>
+              <w:right w:val="single" w:sz="6" w:space="0" w:color="000000"/>
+            </w:tcBorders>
+            <w:shd w:val="clear" w:color="auto" w:fill="auto"/>
+          </w:tcPr>
+          <w:p>
+            <w:pPr>
+              <w:pStyle w:val="Table-Text"/>
+              <w:rPr>
+                <w:rFonts w:ascii="Arial" w:hAnsi="Arial" w:cs="Arial"/>
+                <w:sz w:val="22"/>
+                <w:szCs w:val="22"/>
+              </w:rPr>
+            </w:pPr>
+            <w:r>
+              <w:rPr>
+                <w:rFonts w:ascii="Arial" w:hAnsi="Arial" w:cs="Arial"/>
+                <w:sz w:val="22"/>
+                <w:szCs w:val="22"/>
+              </w:rPr>
+              <w:t>N/A</w:t>
+            </w:r>
+          </w:p>
+        </w:tc>
+        <w:tc>
+          <w:tcPr>
+            <w:tcW w:w="1258" w:type="dxa"/>
+            <w:tcBorders>
+              <w:top w:val="single" w:sz="6" w:space="0" w:color="000000"/>
+              <w:left w:val="single" w:sz="6" w:space="0" w:color="000000"/>
+              <w:bottom w:val="single" w:sz="6" w:space="0" w:color="000000"/>
+              <w:right w:val="single" w:sz="6" w:space="0" w:color="000000"/>
+            </w:tcBorders>
+            <w:shd w:val="clear" w:color="auto" w:fill="auto"/>
+          </w:tcPr>
+          <w:p>
+            <w:pPr>
+              <w:pStyle w:val="Table-Text"/>
+              <w:rPr>
+                <w:rFonts w:ascii="Arial" w:hAnsi="Arial" w:cs="Arial"/>
+                <w:sz w:val="22"/>
+                <w:szCs w:val="22"/>
+              </w:rPr>
+            </w:pPr>
+            <w:r>
+              <w:rPr>
+                <w:rFonts w:ascii="Arial" w:hAnsi="Arial" w:cs="Arial"/>
+                <w:sz w:val="22"/>
+                <w:szCs w:val="22"/>
+              </w:rPr>
+              <w:t>Private</w:t>
+            </w:r>
+          </w:p>
+        </w:tc>
+        <w:tc>
+          <w:tcPr>
+            <w:tcW w:w="5561" w:type="dxa"/>
+            <w:tcBorders>
+              <w:top w:val="single" w:sz="6" w:space="0" w:color="000000"/>
+              <w:left w:val="single" w:sz="6" w:space="0" w:color="000000"/>
+              <w:bottom w:val="single" w:sz="6" w:space="0" w:color="000000"/>
+              <w:right w:val="single" w:sz="8" w:space="0" w:color="000000"/>
+            </w:tcBorders>
+            <w:shd w:val="clear" w:color="auto" w:fill="auto"/>
+          </w:tcPr>
+          <w:p>
+            <w:pPr>
+              <w:pStyle w:val="ListBullet"/>
+              <w:numPr>
+                <w:ilvl w:val="0"/>
+                <w:numId w:val="0"/>
+              </w:numPr>
+              <w:ind w:left="360" w:hanging="360"/>
+              <w:rPr>
+                <w:rFonts w:ascii="Arial" w:hAnsi="Arial" w:cs="Arial"/>
+                <w:sz w:val="22"/>
+                <w:szCs w:val="22"/>
+              </w:rPr>
+            </w:pPr>
+            <w:r>
+              <w:rPr>
+                <w:rFonts w:ascii="Arial" w:hAnsi="Arial" w:cs="Arial"/>
+                <w:sz w:val="22"/>
+                <w:szCs w:val="22"/>
+              </w:rPr>
+              <w:t>Array of valid</w:t>
+            </w:r>
+          </w:p>
+          <w:p>
+            <w:pPr>
+              <w:pStyle w:val="ListBullet"/>
+              <w:numPr>
+                <w:ilvl w:val="0"/>
+                <w:numId w:val="0"/>
+              </w:numPr>
+              <w:ind w:left="360" w:hanging="360"/>
+              <w:rPr>
+                <w:rFonts w:ascii="Arial" w:hAnsi="Arial" w:cs="Arial"/>
+                <w:sz w:val="22"/>
+                <w:szCs w:val="22"/>
+              </w:rPr>
+            </w:pPr>
+            <w:r>
+              <w:rPr>
+                <w:rFonts w:ascii="Arial" w:hAnsi="Arial" w:cs="Arial"/>
+                <w:sz w:val="22"/>
+                <w:szCs w:val="22"/>
+              </w:rPr>
+              <w:t>moves for both</w:t>
+            </w:r>
+          </w:p>
+          <w:p>
+            <w:pPr>
+              <w:pStyle w:val="ListBullet"/>
+              <w:numPr>
+                <w:ilvl w:val="0"/>
+                <w:numId w:val="0"/>
+              </w:numPr>
+              <w:ind w:left="360" w:hanging="360"/>
+              <w:rPr>
+                <w:rFonts w:ascii="Arial" w:hAnsi="Arial" w:cs="Arial"/>
+                <w:sz w:val="22"/>
+                <w:szCs w:val="22"/>
+              </w:rPr>
+            </w:pPr>
+            <w:r>
+              <w:rPr>
+                <w:rFonts w:ascii="Arial" w:hAnsi="Arial" w:cs="Arial"/>
+                <w:sz w:val="22"/>
+                <w:szCs w:val="22"/>
+              </w:rPr>
+              <w:t>players</w:t>
+            </w:r>
+          </w:p>
+        </w:tc>
+      </w:tr>
+    </w:tbl>
+    <w:p>
+      <w:pPr>
+        <w:rPr>
+          <w:rFonts w:ascii="Arial" w:hAnsi="Arial"/>
+          <w:iCs/>
+          <w:sz w:val="22"/>
+        </w:rPr>
+      </w:pPr>
+    </w:p>
+    <w:p>
+      <w:pPr>
+        <w:rPr>
+          <w:rFonts w:ascii="Arial" w:hAnsi="Arial"/>
+          <w:iCs/>
+          <w:sz w:val="22"/>
+        </w:rPr>
+      </w:pPr>
+    </w:p>
+    <w:p>
+      <w:pPr>
+        <w:rPr>
+          <w:rFonts w:ascii="Arial" w:hAnsi="Arial"/>
+          <w:iCs/>
+          <w:sz w:val="22"/>
+        </w:rPr>
+      </w:pPr>
     </w:p>
     <w:p>
       <w:pPr>
@@ -5890,16 +8092,95 @@
       <w:pPr>
         <w:pStyle w:val="template"/>
         <w:jc w:val="both"/>
-      </w:pPr>
-      <w:r>
-        <w:t>&lt;Please include here all the minutes from your group meetings, your group activities, and any other relevant information that will assist the Teaching Assistant to determine the effort put forth to produce this document&gt;</w:t>
+        <w:rPr>
+          <w:b/>
+          <w:bCs/>
+          <w:i w:val="0"/>
+          <w:iCs w:val="0"/>
+        </w:rPr>
+      </w:pPr>
+      <w:r>
+        <w:rPr>
+          <w:b/>
+          <w:bCs/>
+          <w:i w:val="0"/>
+          <w:iCs w:val="0"/>
+        </w:rPr>
+        <w:t>Timestamps:</w:t>
       </w:r>
     </w:p>
     <w:p>
       <w:pPr>
         <w:pStyle w:val="template"/>
         <w:jc w:val="both"/>
-      </w:pPr>
+        <w:rPr>
+          <w:i w:val="0"/>
+          <w:iCs w:val="0"/>
+        </w:rPr>
+      </w:pPr>
+      <w:r>
+        <w:rPr>
+          <w:i w:val="0"/>
+          <w:iCs w:val="0"/>
+        </w:rPr>
+        <w:t>11:00</w:t>
+      </w:r>
+      <w:r>
+        <w:rPr>
+          <w:i w:val="0"/>
+          <w:iCs w:val="0"/>
+        </w:rPr>
+        <w:t>a</w:t>
+      </w:r>
+      <w:r>
+        <w:rPr>
+          <w:i w:val="0"/>
+          <w:iCs w:val="0"/>
+        </w:rPr>
+        <w:t>m – 12:</w:t>
+      </w:r>
+      <w:r>
+        <w:rPr>
+          <w:i w:val="0"/>
+          <w:iCs w:val="0"/>
+        </w:rPr>
+        <w:t>00</w:t>
+      </w:r>
+      <w:r>
+        <w:rPr>
+          <w:i w:val="0"/>
+          <w:iCs w:val="0"/>
+        </w:rPr>
+        <w:t>pm, 10/</w:t>
+      </w:r>
+      <w:r>
+        <w:rPr>
+          <w:i w:val="0"/>
+          <w:iCs w:val="0"/>
+        </w:rPr>
+        <w:t>02</w:t>
+      </w:r>
+      <w:r>
+        <w:rPr>
+          <w:i w:val="0"/>
+          <w:iCs w:val="0"/>
+        </w:rPr>
+        <w:t xml:space="preserve">/20 : </w:t>
+      </w:r>
+      <w:r>
+        <w:rPr>
+          <w:i w:val="0"/>
+          <w:iCs w:val="0"/>
+        </w:rPr>
+        <w:t>Setup Git repository</w:t>
+      </w:r>
+      <w:r>
+        <w:rPr>
+          <w:i w:val="0"/>
+          <w:iCs w:val="0"/>
+        </w:rPr>
+        <w:t xml:space="preserve"> and read over SRS</w:t>
+      </w:r>
     </w:p>
     <w:p>
       <w:pPr>
@@ -5915,7 +8196,70 @@
           <w:i w:val="0"/>
           <w:iCs w:val="0"/>
         </w:rPr>
-        <w:t>3:10 – 5:15, 11/5/20</w:t>
+        <w:t>11:00</w:t>
+      </w:r>
+      <w:r>
+        <w:rPr>
+          <w:i w:val="0"/>
+          <w:iCs w:val="0"/>
+        </w:rPr>
+        <w:t>a</w:t>
+      </w:r>
+      <w:r>
+        <w:rPr>
+          <w:i w:val="0"/>
+          <w:iCs w:val="0"/>
+        </w:rPr>
+        <w:t>m – 1</w:t>
+      </w:r>
+      <w:r>
+        <w:rPr>
+          <w:i w:val="0"/>
+          <w:iCs w:val="0"/>
+        </w:rPr>
+        <w:t>2</w:t>
+      </w:r>
+      <w:r>
+        <w:rPr>
+          <w:i w:val="0"/>
+          <w:iCs w:val="0"/>
+        </w:rPr>
+        <w:t>:</w:t>
+      </w:r>
+      <w:r>
+        <w:rPr>
+          <w:i w:val="0"/>
+          <w:iCs w:val="0"/>
+        </w:rPr>
+        <w:t>10</w:t>
+      </w:r>
+      <w:r>
+        <w:rPr>
+          <w:i w:val="0"/>
+          <w:iCs w:val="0"/>
+        </w:rPr>
+        <w:t>pm, 10/</w:t>
+      </w:r>
+      <w:r>
+        <w:rPr>
+          <w:i w:val="0"/>
+          <w:iCs w:val="0"/>
+        </w:rPr>
+        <w:t>23</w:t>
+      </w:r>
+      <w:r>
+        <w:rPr>
+          <w:i w:val="0"/>
+          <w:iCs w:val="0"/>
+        </w:rPr>
+        <w:t xml:space="preserve">/20 : Used discord to </w:t>
+      </w:r>
+      <w:r>
+        <w:rPr>
+          <w:i w:val="0"/>
+          <w:iCs w:val="0"/>
+        </w:rPr>
+        <w:t>introduce research and findings necessary for project between group members</w:t>
       </w:r>
     </w:p>
     <w:p>
@@ -5932,7 +8276,111 @@
           <w:i w:val="0"/>
           <w:iCs w:val="0"/>
         </w:rPr>
-        <w:t xml:space="preserve">1:30 – </w:t>
+        <w:t xml:space="preserve">11:00pm – 12:30pm, 10/30/20 : Used </w:t>
+      </w:r>
+      <w:r>
+        <w:rPr>
+          <w:i w:val="0"/>
+          <w:iCs w:val="0"/>
+        </w:rPr>
+        <w:t xml:space="preserve">discord to discuss and clarify our ideas </w:t>
+      </w:r>
+    </w:p>
+    <w:p>
+      <w:pPr>
+        <w:pStyle w:val="template"/>
+        <w:jc w:val="both"/>
+        <w:rPr>
+          <w:i w:val="0"/>
+          <w:iCs w:val="0"/>
+        </w:rPr>
+      </w:pPr>
+      <w:r>
+        <w:rPr>
+          <w:i w:val="0"/>
+          <w:iCs w:val="0"/>
+        </w:rPr>
+        <w:t>3:10</w:t>
+      </w:r>
+      <w:r>
+        <w:rPr>
+          <w:i w:val="0"/>
+          <w:iCs w:val="0"/>
+        </w:rPr>
+        <w:t>pm</w:t>
+      </w:r>
+      <w:r>
+        <w:rPr>
+          <w:i w:val="0"/>
+          <w:iCs w:val="0"/>
+        </w:rPr>
+        <w:t xml:space="preserve"> – 5:15</w:t>
+      </w:r>
+      <w:r>
+        <w:rPr>
+          <w:i w:val="0"/>
+          <w:iCs w:val="0"/>
+        </w:rPr>
+        <w:t>pm</w:t>
+      </w:r>
+      <w:r>
+        <w:rPr>
+          <w:i w:val="0"/>
+          <w:iCs w:val="0"/>
+        </w:rPr>
+        <w:t>, 11/5/20</w:t>
+      </w:r>
+      <w:r>
+        <w:rPr>
+          <w:i w:val="0"/>
+          <w:iCs w:val="0"/>
+        </w:rPr>
+        <w:t xml:space="preserve"> : Used Discord to discuss </w:t>
+      </w:r>
+      <w:r>
+        <w:rPr>
+          <w:i w:val="0"/>
+          <w:iCs w:val="0"/>
+        </w:rPr>
+        <w:t>and collaboratively work on</w:t>
+      </w:r>
+      <w:r>
+        <w:rPr>
+          <w:i w:val="0"/>
+          <w:iCs w:val="0"/>
+        </w:rPr>
+        <w:t xml:space="preserve"> the SRS</w:t>
+      </w:r>
+    </w:p>
+    <w:p>
+      <w:pPr>
+        <w:pStyle w:val="template"/>
+        <w:jc w:val="both"/>
+        <w:rPr>
+          <w:i w:val="0"/>
+          <w:iCs w:val="0"/>
+        </w:rPr>
+      </w:pPr>
+      <w:r>
+        <w:rPr>
+          <w:i w:val="0"/>
+          <w:iCs w:val="0"/>
+        </w:rPr>
+        <w:t>1:30</w:t>
+      </w:r>
+      <w:r>
+        <w:rPr>
+          <w:i w:val="0"/>
+          <w:iCs w:val="0"/>
+        </w:rPr>
+        <w:t>pm</w:t>
+      </w:r>
+      <w:r>
+        <w:rPr>
+          <w:i w:val="0"/>
+          <w:iCs w:val="0"/>
+        </w:rPr>
+        <w:t xml:space="preserve"> – </w:t>
       </w:r>
       <w:r>
         <w:rPr>
@@ -5946,8 +8394,168 @@
           <w:i w:val="0"/>
           <w:iCs w:val="0"/>
         </w:rPr>
-        <w:t>:00, 11/6/20</w:t>
-      </w:r>
+        <w:t>:00</w:t>
+      </w:r>
+      <w:r>
+        <w:rPr>
+          <w:i w:val="0"/>
+          <w:iCs w:val="0"/>
+        </w:rPr>
+        <w:t>pm</w:t>
+      </w:r>
+      <w:r>
+        <w:rPr>
+          <w:i w:val="0"/>
+          <w:iCs w:val="0"/>
+        </w:rPr>
+        <w:t>, 11/6/20</w:t>
+      </w:r>
+      <w:r>
+        <w:rPr>
+          <w:i w:val="0"/>
+          <w:iCs w:val="0"/>
+        </w:rPr>
+        <w:t xml:space="preserve"> </w:t>
+      </w:r>
+      <w:r>
+        <w:rPr>
+          <w:i w:val="0"/>
+          <w:iCs w:val="0"/>
+        </w:rPr>
+        <w:t>: Used Discord to discuss document</w:t>
+      </w:r>
+      <w:r>
+        <w:rPr>
+          <w:i w:val="0"/>
+          <w:iCs w:val="0"/>
+        </w:rPr>
+        <w:t xml:space="preserve"> </w:t>
+      </w:r>
+      <w:r>
+        <w:rPr>
+          <w:i w:val="0"/>
+          <w:iCs w:val="0"/>
+        </w:rPr>
+        <w:t>collaboratively work on</w:t>
+      </w:r>
+      <w:r>
+        <w:rPr>
+          <w:i w:val="0"/>
+          <w:iCs w:val="0"/>
+        </w:rPr>
+        <w:t xml:space="preserve"> the SRS</w:t>
+      </w:r>
+    </w:p>
+    <w:p>
+      <w:pPr>
+        <w:pStyle w:val="template"/>
+        <w:jc w:val="both"/>
+        <w:rPr>
+          <w:i w:val="0"/>
+          <w:iCs w:val="0"/>
+        </w:rPr>
+      </w:pPr>
+      <w:r>
+        <w:rPr>
+          <w:i w:val="0"/>
+          <w:iCs w:val="0"/>
+        </w:rPr>
+        <w:t>9</w:t>
+      </w:r>
+      <w:r>
+        <w:rPr>
+          <w:i w:val="0"/>
+          <w:iCs w:val="0"/>
+        </w:rPr>
+        <w:t>:</w:t>
+      </w:r>
+      <w:r>
+        <w:rPr>
+          <w:i w:val="0"/>
+          <w:iCs w:val="0"/>
+        </w:rPr>
+        <w:t>5</w:t>
+      </w:r>
+      <w:r>
+        <w:rPr>
+          <w:i w:val="0"/>
+          <w:iCs w:val="0"/>
+        </w:rPr>
+        <w:t xml:space="preserve">0pm – </w:t>
+      </w:r>
+      <w:r>
+        <w:rPr>
+          <w:i w:val="0"/>
+          <w:iCs w:val="0"/>
+        </w:rPr>
+        <w:t>11</w:t>
+      </w:r>
+      <w:r>
+        <w:rPr>
+          <w:i w:val="0"/>
+          <w:iCs w:val="0"/>
+        </w:rPr>
+        <w:t>:</w:t>
+      </w:r>
+      <w:r>
+        <w:rPr>
+          <w:i w:val="0"/>
+          <w:iCs w:val="0"/>
+        </w:rPr>
+        <w:t>30</w:t>
+      </w:r>
+      <w:r>
+        <w:rPr>
+          <w:i w:val="0"/>
+          <w:iCs w:val="0"/>
+        </w:rPr>
+        <w:t>pm, 11/6/20</w:t>
+      </w:r>
+      <w:r>
+        <w:rPr>
+          <w:i w:val="0"/>
+          <w:iCs w:val="0"/>
+        </w:rPr>
+        <w:t xml:space="preserve"> </w:t>
+      </w:r>
+      <w:r>
+        <w:rPr>
+          <w:i w:val="0"/>
+          <w:iCs w:val="0"/>
+        </w:rPr>
+        <w:t>: Used Discord to discuss document</w:t>
+      </w:r>
+      <w:r>
+        <w:rPr>
+          <w:i w:val="0"/>
+          <w:iCs w:val="0"/>
+        </w:rPr>
+        <w:t xml:space="preserve"> </w:t>
+      </w:r>
+      <w:r>
+        <w:rPr>
+          <w:i w:val="0"/>
+          <w:iCs w:val="0"/>
+        </w:rPr>
+        <w:t>collaboratively work on</w:t>
+      </w:r>
+      <w:r>
+        <w:rPr>
+          <w:i w:val="0"/>
+          <w:iCs w:val="0"/>
+        </w:rPr>
+        <w:t xml:space="preserve"> the SRS</w:t>
+      </w:r>
+    </w:p>
+    <w:p>
+      <w:pPr>
+        <w:pStyle w:val="template"/>
+        <w:jc w:val="both"/>
+        <w:rPr>
+          <w:i w:val="0"/>
+          <w:iCs w:val="0"/>
+        </w:rPr>
+      </w:pPr>
     </w:p>
     <w:sectPr>
       <w:headerReference w:type="default" r:id="rId22"/>
@@ -6186,6 +8794,27 @@
 <file path=word/numbering.xml><?xml version="1.0" encoding="utf-8"?>
 <w:numbering xmlns:wpc="http://schemas.microsoft.com/office/word/2010/wordprocessingCanvas" xmlns:cx="http://schemas.microsoft.com/office/drawing/2014/chartex" xmlns:cx1="http://schemas.microsoft.com/office/drawing/2015/9/8/chartex" xmlns:cx2="http://schemas.microsoft.com/office/drawing/2015/10/21/chartex" xmlns:cx3="http://schemas.microsoft.com/office/drawing/2016/5/9/chartex" xmlns:cx4="http://schemas.microsoft.com/office/drawing/2016/5/10/chartex" xmlns:cx5="http://schemas.microsoft.com/office/drawing/2016/5/11/chartex" xmlns:cx6="http://schemas.microsoft.com/office/drawing/2016/5/12/chartex" xmlns:cx7="http://schemas.microsoft.com/office/drawing/2016/5/13/chartex" xmlns:cx8="http://schemas.microsoft.com/office/drawing/2016/5/14/chartex" xmlns:mc="http://schemas.openxmlformats.org/markup-compatibility/2006" xmlns:aink="http://schemas.microsoft.com/office/drawing/2016/ink" xmlns:am3d="http://schemas.microsoft.com/office/drawing/2017/model3d" xmlns:o="urn:schemas-microsoft-com:office:office" xmlns:r="http://schemas.openxmlformats.org/officeDocument/2006/relationships" xmlns:m="http://schemas.openxmlformats.org/officeDocument/2006/math" xmlns:v="urn:schemas-microsoft-com:vml" xmlns:wp14="http://schemas.microsoft.com/office/word/2010/wordprocessingDrawing" xmlns:wp="http://schemas.openxmlformats.org/drawingml/2006/wordprocessingDrawing" xmlns:w10="urn:schemas-microsoft-com:office:word" xmlns:w="http://schemas.openxmlformats.org/wordprocessingml/2006/main" xmlns:w14="http://schemas.microsoft.com/office/word/2010/wordml" xmlns:w15="http://schemas.microsoft.com/office/word/2012/wordml" xmlns:w16cex="http://schemas.microsoft.com/office/word/2018/wordml/cex" xmlns:w16cid="http://schemas.microsoft.com/office/word/2016/wordml/cid" xmlns:w16="http://schemas.microsoft.com/office/word/2018/wordml" xmlns:w16se="http://schemas.microsoft.com/office/word/2015/wordml/symex" xmlns:wpg="http://schemas.microsoft.com/office/word/2010/wordprocessingGroup" xmlns:wpi="http://schemas.microsoft.com/office/word/2010/wordprocessingInk" xmlns:wne="http://schemas.microsoft.com/office/word/2006/wordml" xmlns:wps="http://schemas.microsoft.com/office/word/2010/wordprocessingShape" mc:Ignorable="w14 w15 w16se w16cid w16 w16cex wp14">
   <w:abstractNum w:abstractNumId="0" w15:restartNumberingAfterBreak="0">
+    <w:nsid w:val="FFFFFF89"/>
+    <w:multiLevelType w:val="singleLevel"/>
+    <w:tmpl w:val="02F251F4"/>
+    <w:lvl w:ilvl="0">
+      <w:start w:val="1"/>
+      <w:numFmt w:val="bullet"/>
+      <w:pStyle w:val="ListBullet"/>
+      <w:lvlText w:val=""/>
+      <w:lvlJc w:val="left"/>
+      <w:pPr>
+        <w:tabs>
+          <w:tab w:val="num" w:pos="360"/>
+        </w:tabs>
+        <w:ind w:left="360" w:hanging="360"/>
+      </w:pPr>
+      <w:rPr>
+        <w:rFonts w:ascii="Symbol" w:hAnsi="Symbol" w:hint="default"/>
+      </w:rPr>
+    </w:lvl>
+  </w:abstractNum>
+  <w:abstractNum w:abstractNumId="1" w15:restartNumberingAfterBreak="0">
     <w:nsid w:val="04600D6C"/>
     <w:multiLevelType w:val="hybridMultilevel"/>
     <w:tmpl w:val="5100EA74"/>
@@ -6298,7 +8927,7 @@
       </w:rPr>
     </w:lvl>
   </w:abstractNum>
-  <w:abstractNum w:abstractNumId="1" w15:restartNumberingAfterBreak="0">
+  <w:abstractNum w:abstractNumId="2" w15:restartNumberingAfterBreak="0">
     <w:nsid w:val="1367045F"/>
     <w:multiLevelType w:val="hybridMultilevel"/>
     <w:tmpl w:val="CD0864D0"/>
@@ -6410,7 +9039,7 @@
       </w:rPr>
     </w:lvl>
   </w:abstractNum>
-  <w:abstractNum w:abstractNumId="2" w15:restartNumberingAfterBreak="0">
+  <w:abstractNum w:abstractNumId="3" w15:restartNumberingAfterBreak="0">
     <w:nsid w:val="2EB0487B"/>
     <w:multiLevelType w:val="multilevel"/>
     <w:tmpl w:val="BD528574"/>
@@ -6531,7 +9160,7 @@
       </w:pPr>
     </w:lvl>
   </w:abstractNum>
-  <w:abstractNum w:abstractNumId="3" w15:restartNumberingAfterBreak="0">
+  <w:abstractNum w:abstractNumId="4" w15:restartNumberingAfterBreak="0">
     <w:nsid w:val="324670D2"/>
     <w:multiLevelType w:val="hybridMultilevel"/>
     <w:tmpl w:val="2B18AA9A"/>
@@ -6644,7 +9273,7 @@
       </w:rPr>
     </w:lvl>
   </w:abstractNum>
-  <w:abstractNum w:abstractNumId="4" w15:restartNumberingAfterBreak="0">
+  <w:abstractNum w:abstractNumId="5" w15:restartNumberingAfterBreak="0">
     <w:nsid w:val="42E63AF2"/>
     <w:multiLevelType w:val="multilevel"/>
     <w:tmpl w:val="3A8ED3B4"/>
@@ -6784,7 +9413,7 @@
       </w:rPr>
     </w:lvl>
   </w:abstractNum>
-  <w:abstractNum w:abstractNumId="5" w15:restartNumberingAfterBreak="0">
+  <w:abstractNum w:abstractNumId="6" w15:restartNumberingAfterBreak="0">
     <w:nsid w:val="45C25AE1"/>
     <w:multiLevelType w:val="multilevel"/>
     <w:tmpl w:val="4F722630"/>
@@ -6916,7 +9545,7 @@
       </w:pPr>
     </w:lvl>
   </w:abstractNum>
-  <w:abstractNum w:abstractNumId="6" w15:restartNumberingAfterBreak="0">
+  <w:abstractNum w:abstractNumId="7" w15:restartNumberingAfterBreak="0">
     <w:nsid w:val="516D1079"/>
     <w:multiLevelType w:val="hybridMultilevel"/>
     <w:tmpl w:val="A53C7F32"/>
@@ -7028,7 +9657,7 @@
       </w:rPr>
     </w:lvl>
   </w:abstractNum>
-  <w:abstractNum w:abstractNumId="7" w15:restartNumberingAfterBreak="0">
+  <w:abstractNum w:abstractNumId="8" w15:restartNumberingAfterBreak="0">
     <w:nsid w:val="66367040"/>
     <w:multiLevelType w:val="hybridMultilevel"/>
     <w:tmpl w:val="3A3C6C0E"/>
@@ -7140,7 +9769,7 @@
       </w:rPr>
     </w:lvl>
   </w:abstractNum>
-  <w:abstractNum w:abstractNumId="8" w15:restartNumberingAfterBreak="0">
+  <w:abstractNum w:abstractNumId="9" w15:restartNumberingAfterBreak="0">
     <w:nsid w:val="7B956187"/>
     <w:multiLevelType w:val="hybridMultilevel"/>
     <w:tmpl w:val="C5D63E24"/>
@@ -7255,30 +9884,33 @@
     </w:lvl>
   </w:abstractNum>
   <w:num w:numId="1">
+    <w:abstractNumId w:val="6"/>
+  </w:num>
+  <w:num w:numId="2">
+    <w:abstractNumId w:val="3"/>
+  </w:num>
+  <w:num w:numId="3">
     <w:abstractNumId w:val="5"/>
   </w:num>
-  <w:num w:numId="2">
+  <w:num w:numId="4">
+    <w:abstractNumId w:val="9"/>
+  </w:num>
+  <w:num w:numId="5">
+    <w:abstractNumId w:val="8"/>
+  </w:num>
+  <w:num w:numId="6">
+    <w:abstractNumId w:val="7"/>
+  </w:num>
+  <w:num w:numId="7">
     <w:abstractNumId w:val="2"/>
   </w:num>
-  <w:num w:numId="3">
+  <w:num w:numId="8">
     <w:abstractNumId w:val="4"/>
   </w:num>
-  <w:num w:numId="4">
-    <w:abstractNumId w:val="8"/>
-  </w:num>
-  <w:num w:numId="5">
-    <w:abstractNumId w:val="7"/>
-  </w:num>
-  <w:num w:numId="6">
-    <w:abstractNumId w:val="6"/>
-  </w:num>
-  <w:num w:numId="7">
+  <w:num w:numId="9">
     <w:abstractNumId w:val="1"/>
   </w:num>
-  <w:num w:numId="8">
-    <w:abstractNumId w:val="3"/>
-  </w:num>
-  <w:num w:numId="9">
+  <w:num w:numId="10">
     <w:abstractNumId w:val="0"/>
   </w:num>
 </w:numbering>
@@ -7873,7 +10505,6 @@
   <w:style w:type="character" w:default="1" w:styleId="DefaultParagraphFont">
     <w:name w:val="Default Paragraph Font"/>
     <w:uiPriority w:val="1"/>
-    <w:semiHidden/>
     <w:unhideWhenUsed/>
   </w:style>
   <w:style w:type="table" w:default="1" w:styleId="TableNormal">
@@ -8439,6 +11070,19 @@
       <w:u w:val="single"/>
     </w:rPr>
   </w:style>
+  <w:style w:type="paragraph" w:styleId="ListBullet">
+    <w:name w:val="List Bullet"/>
+    <w:basedOn w:val="Normal"/>
+    <w:uiPriority w:val="99"/>
+    <w:unhideWhenUsed/>
+    <w:rsid w:val="006A2701"/>
+    <w:pPr>
+      <w:numPr>
+        <w:numId w:val="10"/>
+      </w:numPr>
+      <w:contextualSpacing/>
+    </w:pPr>
+  </w:style>
 </w:styles>
 </file>
 
@@ -8763,15 +11407,6 @@
 </file>
 
 <file path=customXml/item1.xml><?xml version="1.0" encoding="utf-8"?>
-<?mso-contentType ?>
-<FormTemplates xmlns="http://schemas.microsoft.com/sharepoint/v3/contenttype/forms">
-  <Display>DocumentLibraryForm</Display>
-  <Edit>DocumentLibraryForm</Edit>
-  <New>DocumentLibraryForm</New>
-</FormTemplates>
-</file>
-
-<file path=customXml/item2.xml><?xml version="1.0" encoding="utf-8"?>
 <ct:contentTypeSchema xmlns:ct="http://schemas.microsoft.com/office/2006/metadata/contentType" xmlns:ma="http://schemas.microsoft.com/office/2006/metadata/properties/metaAttributes" ct:_="" ma:_="" ma:contentTypeName="Document" ma:contentTypeID="0x01010021CAB3EE5B241A4589ADA84B5732E5C2" ma:contentTypeVersion="7" ma:contentTypeDescription="Create a new document." ma:contentTypeScope="" ma:versionID="aaf41d201e3cc1365124fca353c192c2">
   <xsd:schema xmlns:xsd="http://www.w3.org/2001/XMLSchema" xmlns:xs="http://www.w3.org/2001/XMLSchema" xmlns:p="http://schemas.microsoft.com/office/2006/metadata/properties" xmlns:ns3="02782931-5001-46af-afd3-fe4c0feeb0e6" xmlns:ns4="19c125e7-743f-4ce3-964c-a515cdd9a146" targetNamespace="http://schemas.microsoft.com/office/2006/metadata/properties" ma:root="true" ma:fieldsID="99ce81d8e240745efe7d2c6ca662a06d" ns3:_="" ns4:_="">
     <xsd:import namespace="02782931-5001-46af-afd3-fe4c0feeb0e6"/>
@@ -8956,6 +11591,15 @@
 </ct:contentTypeSchema>
 </file>
 
+<file path=customXml/item2.xml><?xml version="1.0" encoding="utf-8"?>
+<?mso-contentType ?>
+<FormTemplates xmlns="http://schemas.microsoft.com/sharepoint/v3/contenttype/forms">
+  <Display>DocumentLibraryForm</Display>
+  <Edit>DocumentLibraryForm</Edit>
+  <New>DocumentLibraryForm</New>
+</FormTemplates>
+</file>
+
 <file path=customXml/item3.xml><?xml version="1.0" encoding="utf-8"?>
 <p:properties xmlns:p="http://schemas.microsoft.com/office/2006/metadata/properties" xmlns:xsi="http://www.w3.org/2001/XMLSchema-instance" xmlns:pc="http://schemas.microsoft.com/office/infopath/2007/PartnerControls">
   <documentManagement/>
@@ -8963,14 +11607,6 @@
 </file>
 
 <file path=customXml/itemProps1.xml><?xml version="1.0" encoding="utf-8"?>
-<ds:datastoreItem xmlns:ds="http://schemas.openxmlformats.org/officeDocument/2006/customXml" ds:itemID="{267CF233-B3A6-4808-8706-B292C6B54820}">
-  <ds:schemaRefs>
-    <ds:schemaRef ds:uri="http://schemas.microsoft.com/sharepoint/v3/contenttype/forms"/>
-  </ds:schemaRefs>
-</ds:datastoreItem>
-</file>
-
-<file path=customXml/itemProps2.xml><?xml version="1.0" encoding="utf-8"?>
 <ds:datastoreItem xmlns:ds="http://schemas.openxmlformats.org/officeDocument/2006/customXml" ds:itemID="{781C380A-EFEB-402B-8E1B-A8620F880821}">
   <ds:schemaRefs>
     <ds:schemaRef ds:uri="http://schemas.microsoft.com/office/2006/metadata/contentType"/>
@@ -8989,19 +11625,19 @@
 </ds:datastoreItem>
 </file>
 
+<file path=customXml/itemProps2.xml><?xml version="1.0" encoding="utf-8"?>
+<ds:datastoreItem xmlns:ds="http://schemas.openxmlformats.org/officeDocument/2006/customXml" ds:itemID="{267CF233-B3A6-4808-8706-B292C6B54820}">
+  <ds:schemaRefs>
+    <ds:schemaRef ds:uri="http://schemas.microsoft.com/sharepoint/v3/contenttype/forms"/>
+  </ds:schemaRefs>
+</ds:datastoreItem>
+</file>
+
 <file path=customXml/itemProps3.xml><?xml version="1.0" encoding="utf-8"?>
 <ds:datastoreItem xmlns:ds="http://schemas.openxmlformats.org/officeDocument/2006/customXml" ds:itemID="{017B4102-C67A-4E53-91D9-4853C15DEFFA}">
   <ds:schemaRefs>
     <ds:schemaRef ds:uri="http://schemas.microsoft.com/office/2006/metadata/properties"/>
-    <ds:schemaRef ds:uri="http://schemas.microsoft.com/office/2006/documentManagement/types"/>
-    <ds:schemaRef ds:uri="http://purl.org/dc/elements/1.1/"/>
-    <ds:schemaRef ds:uri="http://purl.org/dc/dcmitype/"/>
-    <ds:schemaRef ds:uri="02782931-5001-46af-afd3-fe4c0feeb0e6"/>
     <ds:schemaRef ds:uri="http://schemas.microsoft.com/office/infopath/2007/PartnerControls"/>
-    <ds:schemaRef ds:uri="19c125e7-743f-4ce3-964c-a515cdd9a146"/>
-    <ds:schemaRef ds:uri="http://schemas.openxmlformats.org/package/2006/metadata/core-properties"/>
-    <ds:schemaRef ds:uri="http://www.w3.org/XML/1998/namespace"/>
-    <ds:schemaRef ds:uri="http://purl.org/dc/terms/"/>
   </ds:schemaRefs>
 </ds:datastoreItem>
 </file>
</xml_diff>